<commit_message>
2019.03.08 modify No.01 g
</commit_message>
<xml_diff>
--- a/paper/ABSTRACT.docx
+++ b/paper/ABSTRACT.docx
@@ -454,7 +454,6 @@
         </w:rPr>
         <w:t xml:space="preserve">           </w:t>
       </w:r>
-      <w:proofErr w:type="gramStart"/>
       <w:r>
         <w:rPr>
           <w:rFonts w:eastAsia="黑体" w:hint="eastAsia"/>
@@ -479,7 +478,6 @@
         </w:rPr>
         <w:t>号</w:t>
       </w:r>
-      <w:proofErr w:type="gramEnd"/>
       <w:r>
         <w:rPr>
           <w:rFonts w:eastAsia="黑体"/>
@@ -647,7 +645,6 @@
         </w:rPr>
         <w:t xml:space="preserve">         </w:t>
       </w:r>
-      <w:proofErr w:type="spellStart"/>
       <w:r>
         <w:rPr>
           <w:rFonts w:eastAsia="黑体"/>
@@ -656,18 +653,7 @@
           <w:sz w:val="32"/>
           <w:szCs w:val="32"/>
         </w:rPr>
-        <w:t>Macromlecular</w:t>
-      </w:r>
-      <w:proofErr w:type="spellEnd"/>
-      <w:r>
-        <w:rPr>
-          <w:rFonts w:eastAsia="黑体"/>
-          <w:b/>
-          <w:bCs/>
-          <w:sz w:val="32"/>
-          <w:szCs w:val="32"/>
-        </w:rPr>
-        <w:t xml:space="preserve"> </w:t>
+        <w:t xml:space="preserve">Macromlecular </w:t>
       </w:r>
       <w:r>
         <w:rPr>
@@ -783,7 +769,6 @@
         </w:rPr>
         <w:t xml:space="preserve"> </w:t>
       </w:r>
-      <w:proofErr w:type="spellStart"/>
       <w:r>
         <w:rPr>
           <w:rFonts w:eastAsia="黑体"/>
@@ -795,7 +780,6 @@
         </w:rPr>
         <w:t>Dongqu</w:t>
       </w:r>
-      <w:proofErr w:type="spellEnd"/>
       <w:r>
         <w:rPr>
           <w:rFonts w:eastAsia="黑体" w:hint="eastAsia"/>
@@ -827,32 +811,19 @@
           <w:szCs w:val="32"/>
           <w:u w:val="single"/>
         </w:rPr>
-        <w:t xml:space="preserve"> </w:t>
-      </w:r>
-      <w:proofErr w:type="gramStart"/>
-      <w:r>
-        <w:rPr>
-          <w:rFonts w:eastAsia="黑体" w:hint="eastAsia"/>
+        <w:t xml:space="preserve"> C</w:t>
+      </w:r>
+      <w:r>
+        <w:rPr>
+          <w:rFonts w:eastAsia="黑体"/>
           <w:b/>
           <w:bCs/>
           <w:sz w:val="32"/>
           <w:szCs w:val="32"/>
           <w:u w:val="single"/>
         </w:rPr>
-        <w:t>C</w:t>
-      </w:r>
-      <w:r>
-        <w:rPr>
-          <w:rFonts w:eastAsia="黑体"/>
-          <w:b/>
-          <w:bCs/>
-          <w:sz w:val="32"/>
-          <w:szCs w:val="32"/>
-          <w:u w:val="single"/>
-        </w:rPr>
         <w:t>oal</w:t>
       </w:r>
-      <w:proofErr w:type="gramEnd"/>
       <w:r>
         <w:rPr>
           <w:rFonts w:eastAsia="黑体" w:hint="eastAsia"/>
@@ -1111,23 +1082,13 @@
         </w:rPr>
         <w:t xml:space="preserve">  </w:t>
       </w:r>
-      <w:proofErr w:type="gramStart"/>
       <w:r>
         <w:rPr>
           <w:rFonts w:eastAsia="仿宋_GB2312" w:hint="eastAsia"/>
           <w:sz w:val="30"/>
           <w:u w:val="single"/>
         </w:rPr>
-        <w:t>煤分子</w:t>
-      </w:r>
-      <w:proofErr w:type="gramEnd"/>
-      <w:r>
-        <w:rPr>
-          <w:rFonts w:eastAsia="仿宋_GB2312" w:hint="eastAsia"/>
-          <w:sz w:val="30"/>
-          <w:u w:val="single"/>
-        </w:rPr>
-        <w:t>地球化学</w:t>
+        <w:t>煤分子地球化学</w:t>
       </w:r>
       <w:r>
         <w:rPr>
@@ -1509,7 +1470,6 @@
           <w:szCs w:val="32"/>
         </w:rPr>
       </w:pPr>
-      <w:proofErr w:type="gramStart"/>
       <w:r>
         <w:rPr>
           <w:rFonts w:ascii="黑体" w:eastAsia="黑体" w:hAnsi="黑体" w:hint="eastAsia"/>
@@ -1520,7 +1480,6 @@
         <w:lastRenderedPageBreak/>
         <w:t>东曲2号</w:t>
       </w:r>
-      <w:proofErr w:type="gramEnd"/>
       <w:r>
         <w:rPr>
           <w:rFonts w:ascii="黑体" w:eastAsia="黑体" w:hAnsi="黑体"/>
@@ -1622,11 +1581,117 @@
       </w:pPr>
       <w:r>
         <w:rPr>
-          <w:rFonts w:ascii="Times New Roman" w:hAnsi="Times New Roman" w:cs="Times New Roman"/>
-          <w:sz w:val="24"/>
-          <w:szCs w:val="24"/>
-        </w:rPr>
-        <w:t>炼焦煤为当今我国乃至全世界能源体系结构中的重要组成部分，伴随着我国国民生产总值的提高，科技、经济等多方面的长足发展，促使科研工作者对煤的高效转化与清洁方面的研究更加深入，因此对深入了解煤的热反应机理提出了更高的要求。</w:t>
+          <w:rFonts w:ascii="Times New Roman" w:hAnsi="Times New Roman" w:cs="Times New Roman" w:hint="eastAsia"/>
+          <w:sz w:val="24"/>
+          <w:szCs w:val="24"/>
+        </w:rPr>
+        <w:t>能源</w:t>
+      </w:r>
+      <w:r>
+        <w:rPr>
+          <w:rFonts w:ascii="Times New Roman" w:hAnsi="Times New Roman" w:cs="Times New Roman" w:hint="eastAsia"/>
+          <w:sz w:val="24"/>
+          <w:szCs w:val="24"/>
+        </w:rPr>
+        <w:t>是现代社会人类生存和持续发展的重要基础，煤炭作为我国工业体系中最重要的矿物化工燃料，在生产中发挥着无</w:t>
+      </w:r>
+      <w:r>
+        <w:rPr>
+          <w:rFonts w:ascii="Times New Roman" w:hAnsi="Times New Roman" w:cs="Times New Roman" w:hint="eastAsia"/>
+          <w:sz w:val="24"/>
+          <w:szCs w:val="24"/>
+        </w:rPr>
+        <w:t>可替代的作用。</w:t>
+      </w:r>
+      <w:r>
+        <w:rPr>
+          <w:rFonts w:ascii="Times New Roman" w:hAnsi="Times New Roman" w:cs="Times New Roman" w:hint="eastAsia"/>
+          <w:sz w:val="24"/>
+          <w:szCs w:val="24"/>
+        </w:rPr>
+        <w:t>而</w:t>
+      </w:r>
+      <w:r>
+        <w:rPr>
+          <w:rFonts w:ascii="Times New Roman" w:hAnsi="Times New Roman" w:cs="Times New Roman"/>
+          <w:sz w:val="24"/>
+          <w:szCs w:val="24"/>
+        </w:rPr>
+        <w:t>炼焦煤为当今我国乃至全世界能源体系结构中的重要组成部分，伴随着我国国民生产总值的提高，科技、经济等多方面的长足发展，</w:t>
+      </w:r>
+      <w:r>
+        <w:rPr>
+          <w:rFonts w:ascii="Times New Roman" w:hAnsi="Times New Roman" w:cs="Times New Roman" w:hint="eastAsia"/>
+          <w:sz w:val="24"/>
+          <w:szCs w:val="24"/>
+        </w:rPr>
+        <w:t>如何</w:t>
+      </w:r>
+      <w:r>
+        <w:rPr>
+          <w:rFonts w:ascii="Times New Roman" w:hAnsi="Times New Roman" w:cs="Times New Roman" w:hint="eastAsia"/>
+          <w:sz w:val="24"/>
+          <w:szCs w:val="24"/>
+        </w:rPr>
+        <w:t>充分使用</w:t>
+      </w:r>
+      <w:bookmarkStart w:id="4" w:name="_GoBack"/>
+      <w:bookmarkEnd w:id="4"/>
+      <w:r>
+        <w:rPr>
+          <w:rFonts w:ascii="Times New Roman" w:hAnsi="Times New Roman" w:cs="Times New Roman" w:hint="eastAsia"/>
+          <w:sz w:val="24"/>
+          <w:szCs w:val="24"/>
+        </w:rPr>
+        <w:t>我国的丰富</w:t>
+      </w:r>
+      <w:r>
+        <w:rPr>
+          <w:rFonts w:ascii="Times New Roman" w:hAnsi="Times New Roman" w:cs="Times New Roman" w:hint="eastAsia"/>
+          <w:sz w:val="24"/>
+          <w:szCs w:val="24"/>
+        </w:rPr>
+        <w:t>煤炭资源生</w:t>
+      </w:r>
+      <w:r>
+        <w:rPr>
+          <w:rFonts w:ascii="Times New Roman" w:hAnsi="Times New Roman" w:cs="Times New Roman" w:hint="eastAsia"/>
+          <w:sz w:val="24"/>
+          <w:szCs w:val="24"/>
+        </w:rPr>
+        <w:t>产清洁进行工业生产是如今</w:t>
+      </w:r>
+      <w:r>
+        <w:rPr>
+          <w:rFonts w:ascii="Times New Roman" w:hAnsi="Times New Roman" w:cs="Times New Roman" w:hint="eastAsia"/>
+          <w:sz w:val="24"/>
+          <w:szCs w:val="24"/>
+        </w:rPr>
+        <w:t>我国能源</w:t>
+      </w:r>
+      <w:r>
+        <w:rPr>
+          <w:rFonts w:ascii="Times New Roman" w:hAnsi="Times New Roman" w:cs="Times New Roman" w:hint="eastAsia"/>
+          <w:sz w:val="24"/>
+          <w:szCs w:val="24"/>
+        </w:rPr>
+        <w:t>利用</w:t>
+      </w:r>
+      <w:r>
+        <w:rPr>
+          <w:rFonts w:ascii="Times New Roman" w:hAnsi="Times New Roman" w:cs="Times New Roman" w:hint="eastAsia"/>
+          <w:sz w:val="24"/>
+          <w:szCs w:val="24"/>
+        </w:rPr>
+        <w:t>领域面临的重大挑战，</w:t>
+      </w:r>
+      <w:r>
+        <w:rPr>
+          <w:rFonts w:ascii="Times New Roman" w:hAnsi="Times New Roman" w:cs="Times New Roman"/>
+          <w:sz w:val="24"/>
+          <w:szCs w:val="24"/>
+        </w:rPr>
+        <w:t>促使科研工作者对煤的高效转化与清洁方面的研究更加深入，因此对深入了解煤的热反应机理提出了更高的要求。</w:t>
       </w:r>
     </w:p>
     <w:p>
@@ -1744,16 +1809,7 @@
           <w:sz w:val="24"/>
           <w:szCs w:val="24"/>
         </w:rPr>
-        <w:t>(</w:t>
-      </w:r>
-      <w:proofErr w:type="spellStart"/>
-      <w:r>
-        <w:rPr>
-          <w:rFonts w:ascii="Times New Roman" w:hAnsi="Times New Roman" w:cs="Times New Roman"/>
-          <w:sz w:val="24"/>
-          <w:szCs w:val="24"/>
-        </w:rPr>
-        <w:t>V</w:t>
+        <w:t>(V</w:t>
       </w:r>
       <w:r>
         <w:rPr>
@@ -1764,7 +1820,6 @@
         </w:rPr>
         <w:t>daf</w:t>
       </w:r>
-      <w:proofErr w:type="spellEnd"/>
       <w:r>
         <w:rPr>
           <w:rFonts w:ascii="Times New Roman" w:hAnsi="Times New Roman" w:cs="Times New Roman"/>
@@ -1915,15 +1970,7 @@
           <w:sz w:val="24"/>
           <w:szCs w:val="24"/>
         </w:rPr>
-        <w:t>射线多晶衍射仪</w:t>
-      </w:r>
-      <w:r>
-        <w:rPr>
-          <w:rFonts w:ascii="Times New Roman" w:hAnsi="Times New Roman" w:cs="Times New Roman"/>
-          <w:sz w:val="24"/>
-          <w:szCs w:val="24"/>
-        </w:rPr>
-        <w:t>，</w:t>
+        <w:t>射线多晶衍射仪，</w:t>
       </w:r>
       <w:r>
         <w:rPr>
@@ -1955,15 +2002,7 @@
           <w:sz w:val="24"/>
           <w:szCs w:val="24"/>
         </w:rPr>
-        <w:t>射线光电子能谱仪</w:t>
-      </w:r>
-      <w:r>
-        <w:rPr>
-          <w:rFonts w:ascii="Times New Roman" w:hAnsi="Times New Roman" w:cs="Times New Roman"/>
-          <w:sz w:val="24"/>
-          <w:szCs w:val="24"/>
-        </w:rPr>
-        <w:t>，</w:t>
+        <w:t>射线光电子能谱仪，</w:t>
       </w:r>
       <w:r>
         <w:rPr>
@@ -1979,41 +2018,7 @@
           <w:sz w:val="24"/>
           <w:szCs w:val="24"/>
         </w:rPr>
-        <w:t>型超导核磁共振仪</w:t>
-      </w:r>
-      <w:r>
-        <w:rPr>
-          <w:rFonts w:ascii="Times New Roman" w:hAnsi="Times New Roman" w:cs="Times New Roman"/>
-          <w:sz w:val="24"/>
-          <w:szCs w:val="24"/>
-        </w:rPr>
-        <w:t>分别</w:t>
-      </w:r>
-      <w:proofErr w:type="gramStart"/>
-      <w:r>
-        <w:rPr>
-          <w:rFonts w:ascii="Times New Roman" w:hAnsi="Times New Roman" w:cs="Times New Roman"/>
-          <w:sz w:val="24"/>
-          <w:szCs w:val="24"/>
-        </w:rPr>
-        <w:t>测得</w:t>
-      </w:r>
-      <w:r>
-        <w:rPr>
-          <w:rFonts w:ascii="Times New Roman" w:hAnsi="Times New Roman" w:cs="Times New Roman"/>
-          <w:sz w:val="24"/>
-          <w:szCs w:val="24"/>
-        </w:rPr>
-        <w:t>测得</w:t>
-      </w:r>
-      <w:proofErr w:type="gramEnd"/>
-      <w:r>
-        <w:rPr>
-          <w:rFonts w:ascii="Times New Roman" w:hAnsi="Times New Roman" w:cs="Times New Roman"/>
-          <w:sz w:val="24"/>
-          <w:szCs w:val="24"/>
-        </w:rPr>
-        <w:t>表征煤结构的</w:t>
+        <w:t>型超导核磁共振仪分别测得测得表征煤结构的</w:t>
       </w:r>
       <w:r>
         <w:rPr>
@@ -2128,7 +2133,6 @@
         </w:rPr>
         <w:t>、</w:t>
       </w:r>
-      <w:proofErr w:type="spellStart"/>
       <w:r>
         <w:rPr>
           <w:rFonts w:ascii="Times New Roman" w:hAnsi="Times New Roman" w:cs="Times New Roman"/>
@@ -2137,22 +2141,13 @@
         </w:rPr>
         <w:t>gNMR</w:t>
       </w:r>
-      <w:proofErr w:type="spellEnd"/>
-      <w:r>
-        <w:rPr>
-          <w:rFonts w:ascii="Times New Roman" w:hAnsi="Times New Roman" w:cs="Times New Roman"/>
-          <w:sz w:val="24"/>
-          <w:szCs w:val="24"/>
-        </w:rPr>
-        <w:t>进行</w:t>
-      </w:r>
-      <w:r>
-        <w:rPr>
-          <w:rFonts w:ascii="Times New Roman" w:hAnsi="Times New Roman" w:cs="Times New Roman"/>
-          <w:sz w:val="24"/>
-          <w:szCs w:val="24"/>
-        </w:rPr>
-        <w:t>东曲</w:t>
+      <w:r>
+        <w:rPr>
+          <w:rFonts w:ascii="Times New Roman" w:hAnsi="Times New Roman" w:cs="Times New Roman"/>
+          <w:sz w:val="24"/>
+          <w:szCs w:val="24"/>
+        </w:rPr>
+        <w:t>进行东曲</w:t>
       </w:r>
       <w:r>
         <w:rPr>
@@ -2220,7 +2215,6 @@
         </w:rPr>
         <w:t>的</w:t>
       </w:r>
-      <w:proofErr w:type="spellStart"/>
       <w:r>
         <w:rPr>
           <w:rFonts w:ascii="Times New Roman" w:hAnsi="Times New Roman" w:cs="Times New Roman"/>
@@ -2229,7 +2223,6 @@
         </w:rPr>
         <w:t>ReaxFF</w:t>
       </w:r>
-      <w:proofErr w:type="spellEnd"/>
       <w:r>
         <w:rPr>
           <w:rFonts w:ascii="Times New Roman" w:hAnsi="Times New Roman" w:cs="Times New Roman"/>
@@ -2252,33 +2245,15 @@
           <w:sz w:val="24"/>
           <w:szCs w:val="24"/>
         </w:rPr>
-        <w:t>大分子结构模型</w:t>
-      </w:r>
-      <w:r>
-        <w:rPr>
-          <w:rFonts w:ascii="Times New Roman" w:hAnsi="Times New Roman" w:cs="Times New Roman"/>
-          <w:sz w:val="24"/>
-          <w:szCs w:val="24"/>
-        </w:rPr>
-        <w:t>在</w:t>
-      </w:r>
-      <w:proofErr w:type="gramStart"/>
-      <w:r>
-        <w:rPr>
-          <w:rFonts w:ascii="Times New Roman" w:hAnsi="Times New Roman" w:cs="Times New Roman"/>
-          <w:sz w:val="24"/>
-          <w:szCs w:val="24"/>
-        </w:rPr>
-        <w:t>介</w:t>
-      </w:r>
-      <w:proofErr w:type="gramEnd"/>
-      <w:r>
-        <w:rPr>
-          <w:rFonts w:ascii="Times New Roman" w:hAnsi="Times New Roman" w:cs="Times New Roman"/>
-          <w:sz w:val="24"/>
-          <w:szCs w:val="24"/>
-        </w:rPr>
-        <w:t>观尺度下的化学反应，以及有关的热力学、动力学</w:t>
+        <w:t>大分子结构模型在</w:t>
+      </w:r>
+      <w:r>
+        <w:rPr>
+          <w:rFonts w:ascii="Times New Roman" w:hAnsi="Times New Roman" w:cs="Times New Roman"/>
+          <w:sz w:val="24"/>
+          <w:szCs w:val="24"/>
+        </w:rPr>
+        <w:t>介观尺度下的化学反应，以及有关的热力学、动力学</w:t>
       </w:r>
       <w:r>
         <w:rPr>
@@ -2394,50 +2369,15 @@
           <w:sz w:val="24"/>
           <w:szCs w:val="24"/>
         </w:rPr>
-        <w:t xml:space="preserve">Zeiss </w:t>
-      </w:r>
-      <w:proofErr w:type="spellStart"/>
-      <w:r>
-        <w:rPr>
-          <w:rFonts w:ascii="Times New Roman" w:hAnsi="Times New Roman" w:cs="Times New Roman"/>
-          <w:sz w:val="24"/>
-          <w:szCs w:val="24"/>
-        </w:rPr>
-        <w:t>Axioskop</w:t>
-      </w:r>
-      <w:proofErr w:type="spellEnd"/>
-      <w:r>
-        <w:rPr>
-          <w:rFonts w:ascii="Times New Roman" w:hAnsi="Times New Roman" w:cs="Times New Roman"/>
-          <w:sz w:val="24"/>
-          <w:szCs w:val="24"/>
-        </w:rPr>
-        <w:t xml:space="preserve"> 40A</w:t>
-      </w:r>
-      <w:r>
-        <w:rPr>
-          <w:rFonts w:ascii="Times New Roman" w:hAnsi="Times New Roman" w:cs="Times New Roman"/>
-          <w:sz w:val="24"/>
-          <w:szCs w:val="24"/>
-        </w:rPr>
-        <w:t>型显微镜</w:t>
-      </w:r>
-      <w:proofErr w:type="gramStart"/>
-      <w:r>
-        <w:rPr>
-          <w:rFonts w:ascii="Times New Roman" w:hAnsi="Times New Roman" w:cs="Times New Roman"/>
-          <w:sz w:val="24"/>
-          <w:szCs w:val="24"/>
-        </w:rPr>
-        <w:t>对</w:t>
-      </w:r>
-      <w:r>
-        <w:rPr>
-          <w:rFonts w:ascii="Times New Roman" w:hAnsi="Times New Roman" w:cs="Times New Roman"/>
-          <w:sz w:val="24"/>
-          <w:szCs w:val="24"/>
-        </w:rPr>
-        <w:t>东曲</w:t>
+        <w:t>Zeiss Axioskop 40A</w:t>
+      </w:r>
+      <w:r>
+        <w:rPr>
+          <w:rFonts w:ascii="Times New Roman" w:hAnsi="Times New Roman" w:cs="Times New Roman"/>
+          <w:sz w:val="24"/>
+          <w:szCs w:val="24"/>
+        </w:rPr>
+        <w:t>型显微镜对东曲</w:t>
       </w:r>
       <w:r>
         <w:rPr>
@@ -2453,42 +2393,15 @@
           <w:sz w:val="24"/>
           <w:szCs w:val="24"/>
         </w:rPr>
-        <w:t>号</w:t>
-      </w:r>
-      <w:proofErr w:type="gramEnd"/>
-      <w:r>
-        <w:rPr>
-          <w:rFonts w:ascii="Times New Roman" w:hAnsi="Times New Roman" w:cs="Times New Roman"/>
-          <w:sz w:val="24"/>
-          <w:szCs w:val="24"/>
-        </w:rPr>
-        <w:t>镜煤</w:t>
-      </w:r>
-      <w:r>
-        <w:rPr>
-          <w:rFonts w:ascii="Times New Roman" w:hAnsi="Times New Roman" w:cs="Times New Roman"/>
-          <w:sz w:val="24"/>
-          <w:szCs w:val="24"/>
-        </w:rPr>
-        <w:t>的镜质体进行反射率测定，可得</w:t>
-      </w:r>
-      <w:proofErr w:type="spellStart"/>
-      <w:r>
-        <w:rPr>
-          <w:rFonts w:ascii="Times New Roman" w:hAnsi="Times New Roman" w:cs="Times New Roman"/>
-          <w:sz w:val="24"/>
-          <w:szCs w:val="24"/>
-        </w:rPr>
-        <w:t>Romax</w:t>
-      </w:r>
-      <w:proofErr w:type="spellEnd"/>
-      <w:r>
-        <w:rPr>
-          <w:rFonts w:ascii="Times New Roman" w:hAnsi="Times New Roman" w:cs="Times New Roman"/>
-          <w:sz w:val="24"/>
-          <w:szCs w:val="24"/>
-        </w:rPr>
-        <w:t>=1.81%</w:t>
+        <w:t>号镜煤的镜质体进行反射率测定，可得</w:t>
+      </w:r>
+      <w:r>
+        <w:rPr>
+          <w:rFonts w:ascii="Times New Roman" w:hAnsi="Times New Roman" w:cs="Times New Roman"/>
+          <w:sz w:val="24"/>
+          <w:szCs w:val="24"/>
+        </w:rPr>
+        <w:t>Romax=1.81%</w:t>
       </w:r>
       <w:r>
         <w:rPr>
@@ -2558,7 +2471,6 @@
         </w:rPr>
         <w:t>、</w:t>
       </w:r>
-      <w:proofErr w:type="gramStart"/>
       <w:r>
         <w:rPr>
           <w:rFonts w:ascii="Times New Roman" w:hAnsi="Times New Roman" w:cs="Times New Roman"/>
@@ -2581,24 +2493,7 @@
           <w:sz w:val="24"/>
           <w:szCs w:val="24"/>
         </w:rPr>
-        <w:t>号</w:t>
-      </w:r>
-      <w:proofErr w:type="gramEnd"/>
-      <w:r>
-        <w:rPr>
-          <w:rFonts w:ascii="Times New Roman" w:hAnsi="Times New Roman" w:cs="Times New Roman"/>
-          <w:sz w:val="24"/>
-          <w:szCs w:val="24"/>
-        </w:rPr>
-        <w:t>镜煤的结构</w:t>
-      </w:r>
-      <w:r>
-        <w:rPr>
-          <w:rFonts w:ascii="Times New Roman" w:hAnsi="Times New Roman" w:cs="Times New Roman"/>
-          <w:sz w:val="24"/>
-          <w:szCs w:val="24"/>
-        </w:rPr>
-        <w:t>利用</w:t>
+        <w:t>号镜煤的结构利用</w:t>
       </w:r>
       <w:r>
         <w:rPr>
@@ -2614,15 +2509,7 @@
           <w:sz w:val="24"/>
           <w:szCs w:val="24"/>
         </w:rPr>
-        <w:t>进行表征，可得到煤结构中的</w:t>
-      </w:r>
-      <w:r>
-        <w:rPr>
-          <w:rFonts w:ascii="Times New Roman" w:hAnsi="Times New Roman" w:cs="Times New Roman"/>
-          <w:sz w:val="24"/>
-          <w:szCs w:val="24"/>
-        </w:rPr>
-        <w:t>甲基、亚甲基、次甲基的比值约为</w:t>
+        <w:t>进行表征，可得到煤结构中的甲基、亚甲基、次甲基的比值约为</w:t>
       </w:r>
       <w:r>
         <w:rPr>
@@ -2638,25 +2525,7 @@
           <w:sz w:val="24"/>
           <w:szCs w:val="24"/>
         </w:rPr>
-        <w:t>，红外</w:t>
-      </w:r>
-      <w:proofErr w:type="gramStart"/>
-      <w:r>
-        <w:rPr>
-          <w:rFonts w:ascii="Times New Roman" w:hAnsi="Times New Roman" w:cs="Times New Roman"/>
-          <w:sz w:val="24"/>
-          <w:szCs w:val="24"/>
-        </w:rPr>
-        <w:t>芳碳率</w:t>
-      </w:r>
-      <w:proofErr w:type="gramEnd"/>
-      <w:r>
-        <w:rPr>
-          <w:rFonts w:ascii="Times New Roman" w:hAnsi="Times New Roman" w:cs="Times New Roman"/>
-          <w:sz w:val="24"/>
-          <w:szCs w:val="24"/>
-        </w:rPr>
-        <w:t>为</w:t>
+        <w:t>，红外芳碳率为</w:t>
       </w:r>
       <w:r>
         <w:rPr>
@@ -2672,15 +2541,7 @@
           <w:sz w:val="24"/>
           <w:szCs w:val="24"/>
         </w:rPr>
-        <w:t>；</w:t>
-      </w:r>
-      <w:r>
-        <w:rPr>
-          <w:rFonts w:ascii="Times New Roman" w:hAnsi="Times New Roman" w:cs="Times New Roman"/>
-          <w:sz w:val="24"/>
-          <w:szCs w:val="24"/>
-        </w:rPr>
-        <w:t>利用</w:t>
+        <w:t>；利用</w:t>
       </w:r>
       <w:r>
         <w:rPr>
@@ -2696,95 +2557,31 @@
           <w:sz w:val="24"/>
           <w:szCs w:val="24"/>
         </w:rPr>
-        <w:t>进行表征</w:t>
-      </w:r>
-      <w:r>
-        <w:rPr>
-          <w:rFonts w:ascii="Times New Roman" w:hAnsi="Times New Roman" w:cs="Times New Roman"/>
-          <w:sz w:val="24"/>
-          <w:szCs w:val="24"/>
-        </w:rPr>
-        <w:t>，可得到芳香</w:t>
-      </w:r>
-      <w:r>
-        <w:rPr>
-          <w:rFonts w:ascii="Times New Roman" w:hAnsi="Times New Roman" w:cs="Times New Roman"/>
-          <w:sz w:val="24"/>
-          <w:szCs w:val="24"/>
-        </w:rPr>
-        <w:t>层间距</w:t>
-      </w:r>
-      <w:r>
-        <w:rPr>
-          <w:rFonts w:ascii="Times New Roman" w:hAnsi="Times New Roman" w:cs="Times New Roman"/>
-          <w:sz w:val="24"/>
-          <w:szCs w:val="24"/>
-        </w:rPr>
-        <w:t>为</w:t>
-      </w:r>
-      <w:r>
-        <w:rPr>
-          <w:rFonts w:ascii="Times New Roman" w:hAnsi="Times New Roman" w:cs="Times New Roman"/>
-          <w:sz w:val="24"/>
-          <w:szCs w:val="24"/>
-        </w:rPr>
-        <w:t>3.55</w:t>
-      </w:r>
-      <w:r>
-        <w:rPr>
-          <w:rFonts w:ascii="Times New Roman" w:hAnsi="Times New Roman" w:cs="Times New Roman"/>
-          <w:sz w:val="24"/>
-          <w:szCs w:val="24"/>
-        </w:rPr>
-        <w:t xml:space="preserve"> </w:t>
-      </w:r>
-      <w:r>
-        <w:rPr>
-          <w:rFonts w:ascii="Times New Roman" w:hAnsi="Times New Roman" w:cs="Times New Roman"/>
-          <w:sz w:val="24"/>
-          <w:szCs w:val="24"/>
-        </w:rPr>
-        <w:t>Å</w:t>
-      </w:r>
-      <w:r>
-        <w:rPr>
-          <w:rFonts w:ascii="Times New Roman" w:hAnsi="Times New Roman" w:cs="Times New Roman"/>
-          <w:sz w:val="24"/>
-          <w:szCs w:val="24"/>
-        </w:rPr>
-        <w:t>，</w:t>
-      </w:r>
-      <w:r>
-        <w:rPr>
-          <w:rFonts w:ascii="Times New Roman" w:hAnsi="Times New Roman" w:cs="Times New Roman"/>
-          <w:sz w:val="24"/>
-          <w:szCs w:val="24"/>
-        </w:rPr>
-        <w:t>堆砌高度为</w:t>
-      </w:r>
-      <w:r>
-        <w:rPr>
-          <w:rFonts w:ascii="Times New Roman" w:hAnsi="Times New Roman" w:cs="Times New Roman"/>
-          <w:sz w:val="24"/>
-          <w:szCs w:val="24"/>
-        </w:rPr>
-        <w:t>21.32</w:t>
-      </w:r>
-      <w:r>
-        <w:rPr>
-          <w:rFonts w:ascii="Times New Roman" w:hAnsi="Times New Roman" w:cs="Times New Roman"/>
-          <w:sz w:val="24"/>
-          <w:szCs w:val="24"/>
-        </w:rPr>
-        <w:t xml:space="preserve"> </w:t>
-      </w:r>
-      <w:r>
-        <w:rPr>
-          <w:rFonts w:ascii="Times New Roman" w:hAnsi="Times New Roman" w:cs="Times New Roman"/>
-          <w:sz w:val="24"/>
-          <w:szCs w:val="24"/>
-        </w:rPr>
-        <w:t>Å</w:t>
+        <w:t>进行表征，可得到芳香层间距为</w:t>
+      </w:r>
+      <w:r>
+        <w:rPr>
+          <w:rFonts w:ascii="Times New Roman" w:hAnsi="Times New Roman" w:cs="Times New Roman"/>
+          <w:sz w:val="24"/>
+          <w:szCs w:val="24"/>
+        </w:rPr>
+        <w:t>3.55 Å</w:t>
+      </w:r>
+      <w:r>
+        <w:rPr>
+          <w:rFonts w:ascii="Times New Roman" w:hAnsi="Times New Roman" w:cs="Times New Roman"/>
+          <w:sz w:val="24"/>
+          <w:szCs w:val="24"/>
+        </w:rPr>
+        <w:t>，堆砌高度为</w:t>
+      </w:r>
+      <w:r>
+        <w:rPr>
+          <w:rFonts w:ascii="Times New Roman" w:hAnsi="Times New Roman" w:cs="Times New Roman"/>
+          <w:sz w:val="24"/>
+          <w:szCs w:val="24"/>
+        </w:rPr>
+        <w:t>21.32 Å</w:t>
       </w:r>
       <w:r>
         <w:rPr>
@@ -2808,31 +2605,15 @@
           <w:sz w:val="24"/>
           <w:szCs w:val="24"/>
         </w:rPr>
-        <w:t>层；</w:t>
-      </w:r>
-      <w:r>
-        <w:rPr>
-          <w:rFonts w:ascii="Times New Roman" w:hAnsi="Times New Roman" w:cs="Times New Roman"/>
-          <w:sz w:val="24"/>
-          <w:szCs w:val="24"/>
-        </w:rPr>
-        <w:t>利用</w:t>
-      </w:r>
-      <w:r>
-        <w:rPr>
-          <w:rFonts w:ascii="Times New Roman" w:hAnsi="Times New Roman" w:cs="Times New Roman"/>
-          <w:sz w:val="24"/>
-          <w:szCs w:val="24"/>
-        </w:rPr>
-        <w:t>X</w:t>
-      </w:r>
-      <w:r>
-        <w:rPr>
-          <w:rFonts w:ascii="Times New Roman" w:hAnsi="Times New Roman" w:cs="Times New Roman"/>
-          <w:sz w:val="24"/>
-          <w:szCs w:val="24"/>
-        </w:rPr>
-        <w:t>PS</w:t>
+        <w:t>层；利用</w:t>
+      </w:r>
+      <w:r>
+        <w:rPr>
+          <w:rFonts w:ascii="Times New Roman" w:hAnsi="Times New Roman" w:cs="Times New Roman"/>
+          <w:sz w:val="24"/>
+          <w:szCs w:val="24"/>
+        </w:rPr>
+        <w:t>XPS</w:t>
       </w:r>
       <w:r>
         <w:rPr>
@@ -2872,63 +2653,7 @@
           <w:sz w:val="24"/>
           <w:szCs w:val="24"/>
         </w:rPr>
-        <w:t>元素</w:t>
-      </w:r>
-      <w:r>
-        <w:rPr>
-          <w:rFonts w:ascii="Times New Roman" w:hAnsi="Times New Roman" w:cs="Times New Roman"/>
-          <w:sz w:val="24"/>
-          <w:szCs w:val="24"/>
-        </w:rPr>
-        <w:t>进行表征</w:t>
-      </w:r>
-      <w:r>
-        <w:rPr>
-          <w:rFonts w:ascii="Times New Roman" w:hAnsi="Times New Roman" w:cs="Times New Roman"/>
-          <w:sz w:val="24"/>
-          <w:szCs w:val="24"/>
-        </w:rPr>
-        <w:t>，可得到样品中</w:t>
-      </w:r>
-      <w:r>
-        <w:rPr>
-          <w:rFonts w:ascii="Times New Roman" w:hAnsi="Times New Roman" w:cs="Times New Roman"/>
-          <w:sz w:val="24"/>
-          <w:szCs w:val="24"/>
-        </w:rPr>
-        <w:t>无机氧</w:t>
-      </w:r>
-      <w:r>
-        <w:rPr>
-          <w:rFonts w:ascii="Times New Roman" w:hAnsi="Times New Roman" w:cs="Times New Roman"/>
-          <w:sz w:val="24"/>
-          <w:szCs w:val="24"/>
-        </w:rPr>
-        <w:t>、</w:t>
-      </w:r>
-      <w:r>
-        <w:rPr>
-          <w:rFonts w:ascii="Times New Roman" w:hAnsi="Times New Roman" w:cs="Times New Roman"/>
-          <w:sz w:val="24"/>
-          <w:szCs w:val="24"/>
-        </w:rPr>
-        <w:t>吸附氧</w:t>
-      </w:r>
-      <w:r>
-        <w:rPr>
-          <w:rFonts w:ascii="Times New Roman" w:hAnsi="Times New Roman" w:cs="Times New Roman"/>
-          <w:sz w:val="24"/>
-          <w:szCs w:val="24"/>
-        </w:rPr>
-        <w:t>和</w:t>
-      </w:r>
-      <w:r>
-        <w:rPr>
-          <w:rFonts w:ascii="Times New Roman" w:hAnsi="Times New Roman" w:cs="Times New Roman"/>
-          <w:sz w:val="24"/>
-          <w:szCs w:val="24"/>
-        </w:rPr>
-        <w:t>有机氧三种氧元素存在形式的比例为</w:t>
+        <w:t>元素进行表征，可得到样品中无机氧、吸附氧和有机氧三种氧元素存在形式的比例为</w:t>
       </w:r>
       <w:r>
         <w:rPr>
@@ -2944,33 +2669,7 @@
           <w:sz w:val="24"/>
           <w:szCs w:val="24"/>
         </w:rPr>
-        <w:t>，</w:t>
-      </w:r>
-      <w:r>
-        <w:rPr>
-          <w:rFonts w:ascii="Times New Roman" w:hAnsi="Times New Roman" w:cs="Times New Roman"/>
-          <w:sz w:val="24"/>
-          <w:szCs w:val="24"/>
-        </w:rPr>
-        <w:t>吡咯</w:t>
-      </w:r>
-      <w:proofErr w:type="gramStart"/>
-      <w:r>
-        <w:rPr>
-          <w:rFonts w:ascii="Times New Roman" w:hAnsi="Times New Roman" w:cs="Times New Roman"/>
-          <w:sz w:val="24"/>
-          <w:szCs w:val="24"/>
-        </w:rPr>
-        <w:t>型氮与吡啶型氮</w:t>
-      </w:r>
-      <w:proofErr w:type="gramEnd"/>
-      <w:r>
-        <w:rPr>
-          <w:rFonts w:ascii="Times New Roman" w:hAnsi="Times New Roman" w:cs="Times New Roman"/>
-          <w:sz w:val="24"/>
-          <w:szCs w:val="24"/>
-        </w:rPr>
-        <w:t>的含量之比为</w:t>
+        <w:t>，吡咯型氮与吡啶型氮的含量之比为</w:t>
       </w:r>
       <w:r>
         <w:rPr>
@@ -2986,15 +2685,7 @@
           <w:sz w:val="24"/>
           <w:szCs w:val="24"/>
         </w:rPr>
-        <w:t>；</w:t>
-      </w:r>
-      <w:r>
-        <w:rPr>
-          <w:rFonts w:ascii="Times New Roman" w:hAnsi="Times New Roman" w:cs="Times New Roman"/>
-          <w:sz w:val="24"/>
-          <w:szCs w:val="24"/>
-        </w:rPr>
-        <w:t>利用</w:t>
+        <w:t>；利用</w:t>
       </w:r>
       <w:r>
         <w:rPr>
@@ -3003,6 +2694,7 @@
           <w:szCs w:val="24"/>
           <w:vertAlign w:val="superscript"/>
         </w:rPr>
+        <w:lastRenderedPageBreak/>
         <w:t>13</w:t>
       </w:r>
       <w:r>
@@ -3019,33 +2711,7 @@
           <w:sz w:val="24"/>
           <w:szCs w:val="24"/>
         </w:rPr>
-        <w:t>进行表征</w:t>
-      </w:r>
-      <w:r>
-        <w:rPr>
-          <w:rFonts w:ascii="Times New Roman" w:hAnsi="Times New Roman" w:cs="Times New Roman"/>
-          <w:sz w:val="24"/>
-          <w:szCs w:val="24"/>
-        </w:rPr>
-        <w:t>，可得到此样品的核磁</w:t>
-      </w:r>
-      <w:proofErr w:type="gramStart"/>
-      <w:r>
-        <w:rPr>
-          <w:rFonts w:ascii="Times New Roman" w:hAnsi="Times New Roman" w:cs="Times New Roman"/>
-          <w:sz w:val="24"/>
-          <w:szCs w:val="24"/>
-        </w:rPr>
-        <w:t>芳碳率</w:t>
-      </w:r>
-      <w:proofErr w:type="gramEnd"/>
-      <w:r>
-        <w:rPr>
-          <w:rFonts w:ascii="Times New Roman" w:hAnsi="Times New Roman" w:cs="Times New Roman"/>
-          <w:sz w:val="24"/>
-          <w:szCs w:val="24"/>
-        </w:rPr>
-        <w:t>为</w:t>
+        <w:t>进行表征，可得到此样品的核磁芳碳率为</w:t>
       </w:r>
       <w:r>
         <w:rPr>
@@ -3061,51 +2727,7 @@
           <w:sz w:val="24"/>
           <w:szCs w:val="24"/>
         </w:rPr>
-        <w:t>，此处的</w:t>
-      </w:r>
-      <w:r>
-        <w:rPr>
-          <w:rFonts w:ascii="Times New Roman" w:hAnsi="Times New Roman" w:cs="Times New Roman"/>
-          <w:sz w:val="24"/>
-          <w:szCs w:val="24"/>
-        </w:rPr>
-        <w:t>核磁</w:t>
-      </w:r>
-      <w:proofErr w:type="gramStart"/>
-      <w:r>
-        <w:rPr>
-          <w:rFonts w:ascii="Times New Roman" w:hAnsi="Times New Roman" w:cs="Times New Roman"/>
-          <w:sz w:val="24"/>
-          <w:szCs w:val="24"/>
-        </w:rPr>
-        <w:t>芳碳率</w:t>
-      </w:r>
-      <w:proofErr w:type="gramEnd"/>
-      <w:r>
-        <w:rPr>
-          <w:rFonts w:ascii="Times New Roman" w:hAnsi="Times New Roman" w:cs="Times New Roman"/>
-          <w:sz w:val="24"/>
-          <w:szCs w:val="24"/>
-        </w:rPr>
-        <w:t>和红外</w:t>
-      </w:r>
-      <w:proofErr w:type="gramStart"/>
-      <w:r>
-        <w:rPr>
-          <w:rFonts w:ascii="Times New Roman" w:hAnsi="Times New Roman" w:cs="Times New Roman"/>
-          <w:sz w:val="24"/>
-          <w:szCs w:val="24"/>
-        </w:rPr>
-        <w:t>芳碳率</w:t>
-      </w:r>
-      <w:proofErr w:type="gramEnd"/>
-      <w:r>
-        <w:rPr>
-          <w:rFonts w:ascii="Times New Roman" w:hAnsi="Times New Roman" w:cs="Times New Roman"/>
-          <w:sz w:val="24"/>
-          <w:szCs w:val="24"/>
-        </w:rPr>
-        <w:t>基本吻合。</w:t>
+        <w:t>，此处的核磁芳碳率和红外芳碳率基本吻合。</w:t>
       </w:r>
     </w:p>
     <w:p>
@@ -3125,7 +2747,6 @@
           <w:sz w:val="24"/>
           <w:szCs w:val="24"/>
         </w:rPr>
-        <w:lastRenderedPageBreak/>
         <w:t>3</w:t>
       </w:r>
       <w:r>
@@ -3136,7 +2757,6 @@
         </w:rPr>
         <w:t>、</w:t>
       </w:r>
-      <w:proofErr w:type="gramStart"/>
       <w:r>
         <w:rPr>
           <w:rFonts w:ascii="Times New Roman" w:hAnsi="Times New Roman" w:cs="Times New Roman"/>
@@ -3159,24 +2779,7 @@
           <w:sz w:val="24"/>
           <w:szCs w:val="24"/>
         </w:rPr>
-        <w:t>号</w:t>
-      </w:r>
-      <w:proofErr w:type="gramEnd"/>
-      <w:r>
-        <w:rPr>
-          <w:rFonts w:ascii="Times New Roman" w:hAnsi="Times New Roman" w:cs="Times New Roman"/>
-          <w:sz w:val="24"/>
-          <w:szCs w:val="24"/>
-        </w:rPr>
-        <w:t>镜煤利用表征</w:t>
-      </w:r>
-      <w:r>
-        <w:rPr>
-          <w:rFonts w:ascii="Times New Roman" w:hAnsi="Times New Roman" w:cs="Times New Roman"/>
-          <w:sz w:val="24"/>
-          <w:szCs w:val="24"/>
-        </w:rPr>
-        <w:t>进行大分子模型构建，</w:t>
+        <w:t>号镜煤利用表征进行大分子模型构建，</w:t>
       </w:r>
       <w:r>
         <w:rPr>
@@ -3203,25 +2806,7 @@
           <w:sz w:val="24"/>
           <w:szCs w:val="24"/>
         </w:rPr>
-        <w:t>ACD/C</w:t>
-      </w:r>
-      <w:r>
-        <w:rPr>
-          <w:rStyle w:val="fontstyle21"/>
-          <w:rFonts w:ascii="Times New Roman" w:hAnsi="Times New Roman" w:cs="Times New Roman"/>
-          <w:sz w:val="24"/>
-          <w:szCs w:val="24"/>
-        </w:rPr>
-        <w:t>-</w:t>
-      </w:r>
-      <w:r>
-        <w:rPr>
-          <w:rStyle w:val="fontstyle21"/>
-          <w:rFonts w:ascii="Times New Roman" w:hAnsi="Times New Roman" w:cs="Times New Roman"/>
-          <w:sz w:val="24"/>
-          <w:szCs w:val="24"/>
-        </w:rPr>
-        <w:t>NMR</w:t>
+        <w:t>ACD/C-NMR</w:t>
       </w:r>
       <w:r>
         <w:rPr>
@@ -3250,7 +2835,6 @@
         </w:rPr>
         <w:t>的初始化学结构模型</w:t>
       </w:r>
-      <w:bookmarkStart w:id="4" w:name="_GoBack"/>
       <w:r>
         <w:rPr>
           <w:rStyle w:val="fontstyle01"/>
@@ -3261,7 +2845,6 @@
         </w:rPr>
         <w:t>13</w:t>
       </w:r>
-      <w:bookmarkEnd w:id="4"/>
       <w:r>
         <w:rPr>
           <w:rStyle w:val="fontstyle21"/>
@@ -3269,16 +2852,7 @@
           <w:sz w:val="24"/>
           <w:szCs w:val="24"/>
         </w:rPr>
-        <w:t>C</w:t>
-      </w:r>
-      <w:r>
-        <w:rPr>
-          <w:rStyle w:val="fontstyle21"/>
-          <w:rFonts w:ascii="Times New Roman" w:hAnsi="Times New Roman" w:cs="Times New Roman"/>
-          <w:sz w:val="24"/>
-          <w:szCs w:val="24"/>
-        </w:rPr>
-        <w:t>-NMR</w:t>
+        <w:t>C-NMR</w:t>
       </w:r>
       <w:r>
         <w:rPr>
@@ -3287,97 +2861,7 @@
           <w:sz w:val="24"/>
           <w:szCs w:val="24"/>
         </w:rPr>
-        <w:t>谱进行了模拟</w:t>
-      </w:r>
-      <w:r>
-        <w:rPr>
-          <w:rStyle w:val="fontstyle01"/>
-          <w:rFonts w:ascii="Times New Roman" w:eastAsiaTheme="minorEastAsia" w:hAnsi="Times New Roman" w:cs="Times New Roman" w:hint="default"/>
-          <w:sz w:val="24"/>
-          <w:szCs w:val="24"/>
-        </w:rPr>
-        <w:t>对比，将</w:t>
-      </w:r>
-      <w:r>
-        <w:rPr>
-          <w:rStyle w:val="fontstyle01"/>
-          <w:rFonts w:ascii="Times New Roman" w:eastAsiaTheme="minorEastAsia" w:hAnsi="Times New Roman" w:cs="Times New Roman" w:hint="default"/>
-          <w:sz w:val="24"/>
-          <w:szCs w:val="24"/>
-        </w:rPr>
-        <w:t>模拟谱</w:t>
-      </w:r>
-      <w:r>
-        <w:rPr>
-          <w:rStyle w:val="fontstyle01"/>
-          <w:rFonts w:ascii="Times New Roman" w:eastAsiaTheme="minorEastAsia" w:hAnsi="Times New Roman" w:cs="Times New Roman" w:hint="default"/>
-          <w:sz w:val="24"/>
-          <w:szCs w:val="24"/>
-        </w:rPr>
-        <w:t>图</w:t>
-      </w:r>
-      <w:r>
-        <w:rPr>
-          <w:rStyle w:val="fontstyle01"/>
-          <w:rFonts w:ascii="Times New Roman" w:eastAsiaTheme="minorEastAsia" w:hAnsi="Times New Roman" w:cs="Times New Roman" w:hint="default"/>
-          <w:sz w:val="24"/>
-          <w:szCs w:val="24"/>
-        </w:rPr>
-        <w:t>和实验谱</w:t>
-      </w:r>
-      <w:r>
-        <w:rPr>
-          <w:rStyle w:val="fontstyle01"/>
-          <w:rFonts w:ascii="Times New Roman" w:eastAsiaTheme="minorEastAsia" w:hAnsi="Times New Roman" w:cs="Times New Roman" w:hint="default"/>
-          <w:sz w:val="24"/>
-          <w:szCs w:val="24"/>
-        </w:rPr>
-        <w:t>图</w:t>
-      </w:r>
-      <w:r>
-        <w:rPr>
-          <w:rStyle w:val="fontstyle01"/>
-          <w:rFonts w:ascii="Times New Roman" w:eastAsiaTheme="minorEastAsia" w:hAnsi="Times New Roman" w:cs="Times New Roman" w:hint="default"/>
-          <w:sz w:val="24"/>
-          <w:szCs w:val="24"/>
-        </w:rPr>
-        <w:t>的对</w:t>
-      </w:r>
-      <w:r>
-        <w:rPr>
-          <w:rStyle w:val="fontstyle01"/>
-          <w:rFonts w:ascii="Times New Roman" w:eastAsiaTheme="minorEastAsia" w:hAnsi="Times New Roman" w:cs="Times New Roman" w:hint="default"/>
-          <w:sz w:val="24"/>
-          <w:szCs w:val="24"/>
-        </w:rPr>
-        <w:t>比后将初始化学结构模型进行</w:t>
-      </w:r>
-      <w:r>
-        <w:rPr>
-          <w:rStyle w:val="fontstyle01"/>
-          <w:rFonts w:ascii="Times New Roman" w:eastAsiaTheme="minorEastAsia" w:hAnsi="Times New Roman" w:cs="Times New Roman" w:hint="default"/>
-          <w:sz w:val="24"/>
-          <w:szCs w:val="24"/>
-        </w:rPr>
-        <w:t>修正，得到了和实验结果拟合较好的</w:t>
-      </w:r>
-      <w:r>
-        <w:rPr>
-          <w:rStyle w:val="fontstyle01"/>
-          <w:rFonts w:ascii="Times New Roman" w:eastAsiaTheme="minorEastAsia" w:hAnsi="Times New Roman" w:cs="Times New Roman" w:hint="default"/>
-          <w:sz w:val="24"/>
-          <w:szCs w:val="24"/>
-        </w:rPr>
-        <w:t>大分子</w:t>
-      </w:r>
-      <w:r>
-        <w:rPr>
-          <w:rStyle w:val="fontstyle01"/>
-          <w:rFonts w:ascii="Times New Roman" w:eastAsiaTheme="minorEastAsia" w:hAnsi="Times New Roman" w:cs="Times New Roman" w:hint="default"/>
-          <w:sz w:val="24"/>
-          <w:szCs w:val="24"/>
-        </w:rPr>
-        <w:t>结构模型。</w:t>
+        <w:t>谱进行了模拟对比，将模拟谱图和实验谱图的对比后将初始化学结构模型进行修正，得到了和实验结果拟合较好的大分子结构模型。</w:t>
       </w:r>
     </w:p>
     <w:p>
@@ -3405,31 +2889,7 @@
           <w:sz w:val="24"/>
           <w:szCs w:val="24"/>
         </w:rPr>
-        <w:t>、</w:t>
-      </w:r>
-      <w:r>
-        <w:rPr>
-          <w:rFonts w:ascii="Times New Roman" w:hAnsi="Times New Roman" w:cs="Times New Roman"/>
-          <w:sz w:val="24"/>
-          <w:szCs w:val="24"/>
-        </w:rPr>
-        <w:t>采用分子力学和分子动力学方法</w:t>
-      </w:r>
-      <w:r>
-        <w:rPr>
-          <w:rFonts w:ascii="Times New Roman" w:hAnsi="Times New Roman" w:cs="Times New Roman"/>
-          <w:sz w:val="24"/>
-          <w:szCs w:val="24"/>
-        </w:rPr>
-        <w:t>在</w:t>
-      </w:r>
-      <w:r>
-        <w:rPr>
-          <w:rFonts w:ascii="Times New Roman" w:hAnsi="Times New Roman" w:cs="Times New Roman"/>
-          <w:sz w:val="24"/>
-          <w:szCs w:val="24"/>
-        </w:rPr>
-        <w:t>材料分析软件</w:t>
+        <w:t>、采用分子力学和分子动力学方法在材料分析软件</w:t>
       </w:r>
       <w:r>
         <w:rPr>
@@ -3445,211 +2905,15 @@
           <w:sz w:val="24"/>
           <w:szCs w:val="24"/>
         </w:rPr>
-        <w:t>中</w:t>
-      </w:r>
-      <w:r>
-        <w:rPr>
-          <w:rFonts w:ascii="Times New Roman" w:hAnsi="Times New Roman" w:cs="Times New Roman"/>
-          <w:sz w:val="24"/>
-          <w:szCs w:val="24"/>
-        </w:rPr>
-        <w:t>对</w:t>
-      </w:r>
-      <w:r>
-        <w:rPr>
-          <w:rFonts w:ascii="Times New Roman" w:hAnsi="Times New Roman" w:cs="Times New Roman"/>
-          <w:sz w:val="24"/>
-          <w:szCs w:val="24"/>
-        </w:rPr>
-        <w:t>一个大分子结构</w:t>
-      </w:r>
-      <w:r>
-        <w:rPr>
-          <w:rFonts w:ascii="Times New Roman" w:hAnsi="Times New Roman" w:cs="Times New Roman"/>
-          <w:sz w:val="24"/>
-          <w:szCs w:val="24"/>
-        </w:rPr>
-        <w:t>模型进行结构优化</w:t>
-      </w:r>
-      <w:r>
-        <w:rPr>
-          <w:rFonts w:ascii="Times New Roman" w:hAnsi="Times New Roman" w:cs="Times New Roman"/>
-          <w:sz w:val="24"/>
-          <w:szCs w:val="24"/>
-        </w:rPr>
-        <w:t>退火后，得到</w:t>
-      </w:r>
-      <w:r>
-        <w:rPr>
-          <w:rFonts w:ascii="Times New Roman" w:hAnsi="Times New Roman" w:cs="Times New Roman"/>
-          <w:sz w:val="24"/>
-          <w:szCs w:val="24"/>
-        </w:rPr>
-        <w:t>能量最小几何构型，</w:t>
-      </w:r>
-      <w:r>
-        <w:rPr>
-          <w:rFonts w:ascii="Times New Roman" w:hAnsi="Times New Roman" w:cs="Times New Roman"/>
-          <w:sz w:val="24"/>
-          <w:szCs w:val="24"/>
-        </w:rPr>
-        <w:t>优化结果表明经过优化后</w:t>
-      </w:r>
-      <w:r>
-        <w:rPr>
-          <w:rFonts w:ascii="Times New Roman" w:hAnsi="Times New Roman" w:cs="Times New Roman"/>
-          <w:sz w:val="24"/>
-          <w:szCs w:val="24"/>
-        </w:rPr>
-        <w:t>芳香结构出现</w:t>
-      </w:r>
-      <w:r>
-        <w:rPr>
-          <w:rFonts w:ascii="Times New Roman" w:hAnsi="Times New Roman" w:cs="Times New Roman"/>
-          <w:sz w:val="24"/>
-          <w:szCs w:val="24"/>
-        </w:rPr>
-        <w:t>了</w:t>
-      </w:r>
-      <w:r>
-        <w:rPr>
-          <w:rFonts w:ascii="Times New Roman" w:hAnsi="Times New Roman" w:cs="Times New Roman"/>
-          <w:sz w:val="24"/>
-          <w:szCs w:val="24"/>
-        </w:rPr>
-        <w:t>弯曲</w:t>
-      </w:r>
-      <w:r>
-        <w:rPr>
-          <w:rFonts w:ascii="Times New Roman" w:hAnsi="Times New Roman" w:cs="Times New Roman"/>
-          <w:sz w:val="24"/>
-          <w:szCs w:val="24"/>
-        </w:rPr>
-        <w:t>变形，</w:t>
-      </w:r>
-      <w:proofErr w:type="gramStart"/>
-      <w:r>
-        <w:rPr>
-          <w:rFonts w:ascii="Times New Roman" w:hAnsi="Times New Roman" w:cs="Times New Roman"/>
-          <w:sz w:val="24"/>
-          <w:szCs w:val="24"/>
-        </w:rPr>
-        <w:t>桥键和</w:t>
-      </w:r>
-      <w:proofErr w:type="gramEnd"/>
-      <w:r>
-        <w:rPr>
-          <w:rFonts w:ascii="Times New Roman" w:hAnsi="Times New Roman" w:cs="Times New Roman"/>
-          <w:sz w:val="24"/>
-          <w:szCs w:val="24"/>
-        </w:rPr>
-        <w:t>脂肪</w:t>
-      </w:r>
-      <w:proofErr w:type="gramStart"/>
-      <w:r>
-        <w:rPr>
-          <w:rFonts w:ascii="Times New Roman" w:hAnsi="Times New Roman" w:cs="Times New Roman"/>
-          <w:sz w:val="24"/>
-          <w:szCs w:val="24"/>
-        </w:rPr>
-        <w:t>烃</w:t>
-      </w:r>
-      <w:proofErr w:type="gramEnd"/>
-      <w:r>
-        <w:rPr>
-          <w:rFonts w:ascii="Times New Roman" w:hAnsi="Times New Roman" w:cs="Times New Roman"/>
-          <w:sz w:val="24"/>
-          <w:szCs w:val="24"/>
-        </w:rPr>
-        <w:t>发生了很大扭转</w:t>
-      </w:r>
-      <w:r>
-        <w:rPr>
-          <w:rFonts w:ascii="Times New Roman" w:hAnsi="Times New Roman" w:cs="Times New Roman"/>
-          <w:sz w:val="24"/>
-          <w:szCs w:val="24"/>
-        </w:rPr>
-        <w:t>，范德华力能和</w:t>
-      </w:r>
-      <w:r>
-        <w:rPr>
-          <w:rFonts w:ascii="Times New Roman" w:hAnsi="Times New Roman" w:cs="Times New Roman"/>
-          <w:sz w:val="24"/>
-          <w:szCs w:val="24"/>
-        </w:rPr>
-        <w:t>键伸缩能</w:t>
-      </w:r>
-      <w:r>
-        <w:rPr>
-          <w:rFonts w:ascii="Times New Roman" w:hAnsi="Times New Roman" w:cs="Times New Roman"/>
-          <w:sz w:val="24"/>
-          <w:szCs w:val="24"/>
-        </w:rPr>
-        <w:t>都有不同程度的降低，而对应的是键角能和键扭转能均出现增加</w:t>
-      </w:r>
-      <w:r>
-        <w:rPr>
-          <w:rFonts w:ascii="Times New Roman" w:hAnsi="Times New Roman" w:cs="Times New Roman"/>
-          <w:sz w:val="24"/>
-          <w:szCs w:val="24"/>
-        </w:rPr>
-        <w:t>。</w:t>
-      </w:r>
-      <w:r>
-        <w:rPr>
-          <w:rFonts w:ascii="Times New Roman" w:hAnsi="Times New Roman" w:cs="Times New Roman"/>
-          <w:sz w:val="24"/>
-          <w:szCs w:val="24"/>
-        </w:rPr>
-        <w:t>同时通过添加边界条件模拟得到</w:t>
-      </w:r>
-      <w:r>
-        <w:rPr>
-          <w:rFonts w:ascii="Times New Roman" w:hAnsi="Times New Roman" w:cs="Times New Roman"/>
-          <w:sz w:val="24"/>
-          <w:szCs w:val="24"/>
-        </w:rPr>
-        <w:t>密度模拟结果表明</w:t>
-      </w:r>
-      <w:r>
-        <w:rPr>
-          <w:rFonts w:ascii="Times New Roman" w:hAnsi="Times New Roman" w:cs="Times New Roman"/>
-          <w:sz w:val="24"/>
-          <w:szCs w:val="24"/>
-        </w:rPr>
-        <w:t>大</w:t>
-      </w:r>
-      <w:r>
-        <w:rPr>
-          <w:rFonts w:ascii="Times New Roman" w:hAnsi="Times New Roman" w:cs="Times New Roman"/>
-          <w:sz w:val="24"/>
-          <w:szCs w:val="24"/>
-        </w:rPr>
-        <w:t>分子</w:t>
-      </w:r>
-      <w:r>
-        <w:rPr>
-          <w:rFonts w:ascii="Times New Roman" w:hAnsi="Times New Roman" w:cs="Times New Roman"/>
-          <w:sz w:val="24"/>
-          <w:szCs w:val="24"/>
-        </w:rPr>
-        <w:t>结构模型的密度分别</w:t>
-      </w:r>
-      <w:r>
-        <w:rPr>
-          <w:rFonts w:ascii="Times New Roman" w:hAnsi="Times New Roman" w:cs="Times New Roman"/>
-          <w:sz w:val="24"/>
-          <w:szCs w:val="24"/>
-        </w:rPr>
-        <w:t>1.4</w:t>
-      </w:r>
-      <w:r>
-        <w:rPr>
-          <w:rFonts w:ascii="Times New Roman" w:hAnsi="Times New Roman" w:cs="Times New Roman"/>
-          <w:sz w:val="24"/>
-          <w:szCs w:val="24"/>
-        </w:rPr>
-        <w:t>5 g/cm</w:t>
+        <w:t>中对一个大分子结构模型进行结构优化退火后，得到能量最小几何构型，优化结果表明经过优化后芳香结构出现了弯曲变形，桥键和脂肪烃发生了很大扭转，范德华力能和键伸缩能都有不同程度的降低，而对应的是键角能和键扭转能均出现增加。同时通过添加边界条件模拟得到密度模拟结果表明大分子结构模型的密度分别</w:t>
+      </w:r>
+      <w:r>
+        <w:rPr>
+          <w:rFonts w:ascii="Times New Roman" w:hAnsi="Times New Roman" w:cs="Times New Roman"/>
+          <w:sz w:val="24"/>
+          <w:szCs w:val="24"/>
+        </w:rPr>
+        <w:t>1.45 g/cm</w:t>
       </w:r>
       <w:r>
         <w:rPr>
@@ -3718,15 +2982,7 @@
           <w:sz w:val="24"/>
           <w:szCs w:val="24"/>
         </w:rPr>
-        <w:t>中</w:t>
-      </w:r>
-      <w:r>
-        <w:rPr>
-          <w:rFonts w:ascii="Times New Roman" w:hAnsi="Times New Roman" w:cs="Times New Roman"/>
-          <w:sz w:val="24"/>
-          <w:szCs w:val="24"/>
-        </w:rPr>
-        <w:t>的</w:t>
+        <w:t>中的</w:t>
       </w:r>
       <w:r>
         <w:rPr>
@@ -3742,65 +2998,7 @@
           <w:sz w:val="24"/>
           <w:szCs w:val="24"/>
         </w:rPr>
-        <w:t>模块计算了大分子结构模型</w:t>
-      </w:r>
-      <w:r>
-        <w:rPr>
-          <w:rFonts w:ascii="Times New Roman" w:hAnsi="Times New Roman" w:cs="Times New Roman"/>
-          <w:sz w:val="24"/>
-          <w:szCs w:val="24"/>
-        </w:rPr>
-        <w:t>的</w:t>
-      </w:r>
-      <w:r>
-        <w:rPr>
-          <w:rFonts w:ascii="Times New Roman" w:hAnsi="Times New Roman" w:cs="Times New Roman"/>
-          <w:sz w:val="24"/>
-          <w:szCs w:val="24"/>
-        </w:rPr>
-        <w:t>键长、键级和电荷</w:t>
-      </w:r>
-      <w:proofErr w:type="gramStart"/>
-      <w:r>
-        <w:rPr>
-          <w:rFonts w:ascii="Times New Roman" w:hAnsi="Times New Roman" w:cs="Times New Roman"/>
-          <w:sz w:val="24"/>
-          <w:szCs w:val="24"/>
-        </w:rPr>
-        <w:t>布居数</w:t>
-      </w:r>
-      <w:proofErr w:type="gramEnd"/>
-      <w:r>
-        <w:rPr>
-          <w:rFonts w:ascii="Times New Roman" w:hAnsi="Times New Roman" w:cs="Times New Roman"/>
-          <w:sz w:val="24"/>
-          <w:szCs w:val="24"/>
-        </w:rPr>
-        <w:t>作为主要结构参数</w:t>
-      </w:r>
-      <w:r>
-        <w:rPr>
-          <w:rFonts w:ascii="Times New Roman" w:hAnsi="Times New Roman" w:cs="Times New Roman"/>
-          <w:sz w:val="24"/>
-          <w:szCs w:val="24"/>
-        </w:rPr>
-        <w:t>，</w:t>
-      </w:r>
-      <w:r>
-        <w:rPr>
-          <w:rFonts w:ascii="Times New Roman" w:hAnsi="Times New Roman" w:cs="Times New Roman"/>
-          <w:sz w:val="24"/>
-          <w:szCs w:val="24"/>
-        </w:rPr>
-        <w:t>通过参数的分析可以得到</w:t>
-      </w:r>
-      <w:r>
-        <w:rPr>
-          <w:rFonts w:ascii="Times New Roman" w:hAnsi="Times New Roman" w:cs="Times New Roman"/>
-          <w:sz w:val="24"/>
-          <w:szCs w:val="24"/>
-        </w:rPr>
-        <w:t>芳香结构中</w:t>
+        <w:t>模块计算了大分子结构模型的键长、键级和电荷布居数作为主要结构参数，通过参数的分析可以得到芳香结构中</w:t>
       </w:r>
       <w:r>
         <w:rPr>
@@ -3816,15 +3014,47 @@
           <w:sz w:val="24"/>
           <w:szCs w:val="24"/>
         </w:rPr>
-        <w:t>键键长</w:t>
-      </w:r>
-      <w:r>
-        <w:rPr>
-          <w:rFonts w:ascii="Times New Roman" w:hAnsi="Times New Roman" w:cs="Times New Roman"/>
-          <w:sz w:val="24"/>
-          <w:szCs w:val="24"/>
-        </w:rPr>
-        <w:t>相比</w:t>
+        <w:t>键键长相比脂肪烃</w:t>
+      </w:r>
+      <w:r>
+        <w:rPr>
+          <w:rFonts w:ascii="Times New Roman" w:hAnsi="Times New Roman" w:cs="Times New Roman"/>
+          <w:sz w:val="24"/>
+          <w:szCs w:val="24"/>
+        </w:rPr>
+        <w:t>C-C</w:t>
+      </w:r>
+      <w:r>
+        <w:rPr>
+          <w:rFonts w:ascii="Times New Roman" w:hAnsi="Times New Roman" w:cs="Times New Roman"/>
+          <w:sz w:val="24"/>
+          <w:szCs w:val="24"/>
+        </w:rPr>
+        <w:t>键长较短，键级较大，故芳香结构化学稳定性</w:t>
+      </w:r>
+      <w:r>
+        <w:rPr>
+          <w:rFonts w:ascii="Times New Roman" w:hAnsi="Times New Roman" w:cs="Times New Roman"/>
+          <w:sz w:val="24"/>
+          <w:szCs w:val="24"/>
+        </w:rPr>
+        <w:t>相</w:t>
+      </w:r>
+      <w:r>
+        <w:rPr>
+          <w:rFonts w:ascii="Times New Roman" w:hAnsi="Times New Roman" w:cs="Times New Roman"/>
+          <w:sz w:val="24"/>
+          <w:szCs w:val="24"/>
+        </w:rPr>
+        <w:t>比</w:t>
+      </w:r>
+      <w:r>
+        <w:rPr>
+          <w:rFonts w:ascii="Times New Roman" w:hAnsi="Times New Roman" w:cs="Times New Roman"/>
+          <w:sz w:val="24"/>
+          <w:szCs w:val="24"/>
+        </w:rPr>
+        <w:t>于</w:t>
       </w:r>
       <w:r>
         <w:rPr>
@@ -3840,6 +3070,22 @@
           <w:sz w:val="24"/>
           <w:szCs w:val="24"/>
         </w:rPr>
+        <w:t>较</w:t>
+      </w:r>
+      <w:r>
+        <w:rPr>
+          <w:rFonts w:ascii="Times New Roman" w:hAnsi="Times New Roman" w:cs="Times New Roman"/>
+          <w:sz w:val="24"/>
+          <w:szCs w:val="24"/>
+        </w:rPr>
+        <w:t>高。而与氧原子相连的脂肪碳带的负电荷携带量较多，且</w:t>
+      </w:r>
+      <w:r>
+        <w:rPr>
+          <w:rFonts w:ascii="Times New Roman" w:hAnsi="Times New Roman" w:cs="Times New Roman"/>
+          <w:sz w:val="24"/>
+          <w:szCs w:val="24"/>
+        </w:rPr>
         <w:t>C-C</w:t>
       </w:r>
       <w:r>
@@ -3848,161 +3094,7 @@
           <w:sz w:val="24"/>
           <w:szCs w:val="24"/>
         </w:rPr>
-        <w:t>键长较短，键级较大</w:t>
-      </w:r>
-      <w:r>
-        <w:rPr>
-          <w:rFonts w:ascii="Times New Roman" w:hAnsi="Times New Roman" w:cs="Times New Roman"/>
-          <w:sz w:val="24"/>
-          <w:szCs w:val="24"/>
-        </w:rPr>
-        <w:t>，故</w:t>
-      </w:r>
-      <w:r>
-        <w:rPr>
-          <w:rFonts w:ascii="Times New Roman" w:hAnsi="Times New Roman" w:cs="Times New Roman"/>
-          <w:sz w:val="24"/>
-          <w:szCs w:val="24"/>
-        </w:rPr>
-        <w:t>芳香结构化学稳定性</w:t>
-      </w:r>
-      <w:r>
-        <w:rPr>
-          <w:rFonts w:ascii="Times New Roman" w:hAnsi="Times New Roman" w:cs="Times New Roman"/>
-          <w:sz w:val="24"/>
-          <w:szCs w:val="24"/>
-        </w:rPr>
-        <w:t>相</w:t>
-      </w:r>
-      <w:r>
-        <w:rPr>
-          <w:rFonts w:ascii="Times New Roman" w:hAnsi="Times New Roman" w:cs="Times New Roman"/>
-          <w:sz w:val="24"/>
-          <w:szCs w:val="24"/>
-        </w:rPr>
-        <w:t>比</w:t>
-      </w:r>
-      <w:r>
-        <w:rPr>
-          <w:rFonts w:ascii="Times New Roman" w:hAnsi="Times New Roman" w:cs="Times New Roman"/>
-          <w:sz w:val="24"/>
-          <w:szCs w:val="24"/>
-        </w:rPr>
-        <w:t>于</w:t>
-      </w:r>
-      <w:r>
-        <w:rPr>
-          <w:rFonts w:ascii="Times New Roman" w:hAnsi="Times New Roman" w:cs="Times New Roman"/>
-          <w:sz w:val="24"/>
-          <w:szCs w:val="24"/>
-        </w:rPr>
-        <w:t>脂肪</w:t>
-      </w:r>
-      <w:proofErr w:type="gramStart"/>
-      <w:r>
-        <w:rPr>
-          <w:rFonts w:ascii="Times New Roman" w:hAnsi="Times New Roman" w:cs="Times New Roman"/>
-          <w:sz w:val="24"/>
-          <w:szCs w:val="24"/>
-        </w:rPr>
-        <w:t>烃</w:t>
-      </w:r>
-      <w:proofErr w:type="gramEnd"/>
-      <w:r>
-        <w:rPr>
-          <w:rFonts w:ascii="Times New Roman" w:hAnsi="Times New Roman" w:cs="Times New Roman"/>
-          <w:sz w:val="24"/>
-          <w:szCs w:val="24"/>
-        </w:rPr>
-        <w:t>较</w:t>
-      </w:r>
-      <w:r>
-        <w:rPr>
-          <w:rFonts w:ascii="Times New Roman" w:hAnsi="Times New Roman" w:cs="Times New Roman"/>
-          <w:sz w:val="24"/>
-          <w:szCs w:val="24"/>
-        </w:rPr>
-        <w:t>高。而与氧原子相连的脂肪碳带</w:t>
-      </w:r>
-      <w:r>
-        <w:rPr>
-          <w:rFonts w:ascii="Times New Roman" w:hAnsi="Times New Roman" w:cs="Times New Roman"/>
-          <w:sz w:val="24"/>
-          <w:szCs w:val="24"/>
-        </w:rPr>
-        <w:t>的负电荷</w:t>
-      </w:r>
-      <w:r>
-        <w:rPr>
-          <w:rFonts w:ascii="Times New Roman" w:hAnsi="Times New Roman" w:cs="Times New Roman"/>
-          <w:sz w:val="24"/>
-          <w:szCs w:val="24"/>
-        </w:rPr>
-        <w:t>携带量较多</w:t>
-      </w:r>
-      <w:r>
-        <w:rPr>
-          <w:rFonts w:ascii="Times New Roman" w:hAnsi="Times New Roman" w:cs="Times New Roman"/>
-          <w:sz w:val="24"/>
-          <w:szCs w:val="24"/>
-        </w:rPr>
-        <w:t>，且</w:t>
-      </w:r>
-      <w:r>
-        <w:rPr>
-          <w:rFonts w:ascii="Times New Roman" w:hAnsi="Times New Roman" w:cs="Times New Roman"/>
-          <w:sz w:val="24"/>
-          <w:szCs w:val="24"/>
-        </w:rPr>
-        <w:t>C-C</w:t>
-      </w:r>
-      <w:r>
-        <w:rPr>
-          <w:rFonts w:ascii="Times New Roman" w:hAnsi="Times New Roman" w:cs="Times New Roman"/>
-          <w:sz w:val="24"/>
-          <w:szCs w:val="24"/>
-        </w:rPr>
-        <w:t>键键长较</w:t>
-      </w:r>
-      <w:r>
-        <w:rPr>
-          <w:rFonts w:ascii="Times New Roman" w:hAnsi="Times New Roman" w:cs="Times New Roman"/>
-          <w:sz w:val="24"/>
-          <w:szCs w:val="24"/>
-        </w:rPr>
-        <w:t>大，</w:t>
-      </w:r>
-      <w:r>
-        <w:rPr>
-          <w:rFonts w:ascii="Times New Roman" w:hAnsi="Times New Roman" w:cs="Times New Roman"/>
-          <w:sz w:val="24"/>
-          <w:szCs w:val="24"/>
-        </w:rPr>
-        <w:t>故</w:t>
-      </w:r>
-      <w:r>
-        <w:rPr>
-          <w:rFonts w:ascii="Times New Roman" w:hAnsi="Times New Roman" w:cs="Times New Roman"/>
-          <w:sz w:val="24"/>
-          <w:szCs w:val="24"/>
-        </w:rPr>
-        <w:t>反应性增强</w:t>
-      </w:r>
-      <w:r>
-        <w:rPr>
-          <w:rFonts w:ascii="Times New Roman" w:hAnsi="Times New Roman" w:cs="Times New Roman"/>
-          <w:sz w:val="24"/>
-          <w:szCs w:val="24"/>
-        </w:rPr>
-        <w:t>，活性较高</w:t>
-      </w:r>
-      <w:r>
-        <w:rPr>
-          <w:rFonts w:ascii="Times New Roman" w:hAnsi="Times New Roman" w:cs="Times New Roman"/>
-          <w:sz w:val="24"/>
-          <w:szCs w:val="24"/>
-        </w:rPr>
-        <w:t>。</w:t>
+        <w:t>键键长较大，故反应性增强，活性较高。</w:t>
       </w:r>
     </w:p>
     <w:p>
@@ -4046,15 +3138,7 @@
           <w:sz w:val="24"/>
           <w:szCs w:val="24"/>
         </w:rPr>
-        <w:t>软件中分别对</w:t>
-      </w:r>
-      <w:r>
-        <w:rPr>
-          <w:rFonts w:ascii="Times New Roman" w:hAnsi="Times New Roman" w:cs="Times New Roman"/>
-          <w:sz w:val="24"/>
-          <w:szCs w:val="24"/>
-        </w:rPr>
-        <w:t>大分子结构模型</w:t>
+        <w:t>软件中分别对大分子结构模型</w:t>
       </w:r>
       <w:r>
         <w:rPr>
@@ -4128,23 +3212,13 @@
         </w:rPr>
         <w:t>的</w:t>
       </w:r>
-      <w:proofErr w:type="gramStart"/>
-      <w:r>
-        <w:rPr>
-          <w:rFonts w:ascii="Times New Roman" w:hAnsi="Times New Roman" w:cs="Times New Roman"/>
-          <w:sz w:val="24"/>
-          <w:szCs w:val="24"/>
-        </w:rPr>
-        <w:t>总分子</w:t>
-      </w:r>
-      <w:proofErr w:type="gramEnd"/>
-      <w:r>
-        <w:rPr>
-          <w:rFonts w:ascii="Times New Roman" w:hAnsi="Times New Roman" w:cs="Times New Roman"/>
-          <w:sz w:val="24"/>
-          <w:szCs w:val="24"/>
-        </w:rPr>
-        <w:t>数、总能、势能、键能、旋转能以及范德华力能的变化规律基本一致；（</w:t>
+      <w:r>
+        <w:rPr>
+          <w:rFonts w:ascii="Times New Roman" w:hAnsi="Times New Roman" w:cs="Times New Roman"/>
+          <w:sz w:val="24"/>
+          <w:szCs w:val="24"/>
+        </w:rPr>
+        <w:t>总分子数、总能、势能、键能、旋转能以及范德华力能的变化规律基本一致；（</w:t>
       </w:r>
       <w:r>
         <w:rPr>
@@ -4160,57 +3234,7 @@
           <w:sz w:val="24"/>
           <w:szCs w:val="24"/>
         </w:rPr>
-        <w:t>）在不同升温速率条件下的</w:t>
-      </w:r>
-      <w:r>
-        <w:rPr>
-          <w:rFonts w:ascii="Times New Roman" w:hAnsi="Times New Roman" w:cs="Times New Roman"/>
-          <w:sz w:val="24"/>
-          <w:szCs w:val="24"/>
-        </w:rPr>
-        <w:t>热解模拟通过分析可以得出</w:t>
-      </w:r>
-      <w:r>
-        <w:rPr>
-          <w:rFonts w:ascii="Times New Roman" w:hAnsi="Times New Roman" w:cs="Times New Roman"/>
-          <w:sz w:val="24"/>
-          <w:szCs w:val="24"/>
-        </w:rPr>
-        <w:t>，随着升温速率的变大，</w:t>
-      </w:r>
-      <w:r>
-        <w:rPr>
-          <w:rFonts w:ascii="Times New Roman" w:hAnsi="Times New Roman" w:cs="Times New Roman"/>
-          <w:sz w:val="24"/>
-          <w:szCs w:val="24"/>
-        </w:rPr>
-        <w:t>模拟体系内的</w:t>
-      </w:r>
-      <w:proofErr w:type="gramStart"/>
-      <w:r>
-        <w:rPr>
-          <w:rFonts w:ascii="Times New Roman" w:hAnsi="Times New Roman" w:cs="Times New Roman"/>
-          <w:sz w:val="24"/>
-          <w:szCs w:val="24"/>
-        </w:rPr>
-        <w:t>总分子</w:t>
-      </w:r>
-      <w:proofErr w:type="gramEnd"/>
-      <w:r>
-        <w:rPr>
-          <w:rFonts w:ascii="Times New Roman" w:hAnsi="Times New Roman" w:cs="Times New Roman"/>
-          <w:sz w:val="24"/>
-          <w:szCs w:val="24"/>
-        </w:rPr>
-        <w:t>数、总能、势能、</w:t>
-      </w:r>
-      <w:r>
-        <w:rPr>
-          <w:rFonts w:ascii="Times New Roman" w:hAnsi="Times New Roman" w:cs="Times New Roman"/>
-          <w:sz w:val="24"/>
-          <w:szCs w:val="24"/>
-        </w:rPr>
-        <w:t>键能、旋转能以及范德华力能的变化程度越来越大。</w:t>
+        <w:t>）在不同升温速率条件下的热解模拟通过分析可以得出，随着升温速率的变大，模拟体系内的总分子数、总能、势能、键能、旋转能以及范德华力能的变化程度越来越大。</w:t>
       </w:r>
     </w:p>
     <w:p>
@@ -4262,15 +3286,7 @@
           <w:sz w:val="24"/>
           <w:szCs w:val="24"/>
         </w:rPr>
-        <w:t>中以热解主要产物甲烷为例，通过分析</w:t>
-      </w:r>
-      <w:r>
-        <w:rPr>
-          <w:rFonts w:ascii="Times New Roman" w:hAnsi="Times New Roman" w:cs="Times New Roman"/>
-          <w:sz w:val="24"/>
-          <w:szCs w:val="24"/>
-        </w:rPr>
-        <w:t>煤热解中主要有三类反应产生</w:t>
+        <w:t>中以热解主要产物甲烷为例，通过分析煤热解中主要有三类反应产生</w:t>
       </w:r>
       <w:r>
         <w:rPr>
@@ -4329,7 +3345,7 @@
         <w:spacing w:line="360" w:lineRule="auto"/>
         <w:jc w:val="left"/>
         <w:rPr>
-          <w:rFonts w:ascii="黑体" w:eastAsia="黑体" w:hAnsi="黑体" w:hint="eastAsia"/>
+          <w:rFonts w:ascii="黑体" w:eastAsia="黑体" w:hAnsi="黑体"/>
           <w:b/>
           <w:sz w:val="24"/>
           <w:szCs w:val="24"/>
@@ -4354,9 +3370,9 @@
           <w:sz w:val="24"/>
           <w:szCs w:val="24"/>
         </w:rPr>
+        <w:lastRenderedPageBreak/>
         <w:t>关键词：</w:t>
       </w:r>
-      <w:proofErr w:type="gramStart"/>
       <w:r>
         <w:rPr>
           <w:rFonts w:ascii="Times New Roman" w:hAnsi="Times New Roman" w:cs="Times New Roman"/>
@@ -4379,16 +3395,7 @@
           <w:sz w:val="24"/>
           <w:szCs w:val="24"/>
         </w:rPr>
-        <w:t>号</w:t>
-      </w:r>
-      <w:proofErr w:type="gramEnd"/>
-      <w:r>
-        <w:rPr>
-          <w:rFonts w:ascii="Times New Roman" w:hAnsi="Times New Roman" w:cs="Times New Roman"/>
-          <w:sz w:val="24"/>
-          <w:szCs w:val="24"/>
-        </w:rPr>
-        <w:t>镜煤，大分子结构模型，</w:t>
+        <w:t>号镜煤，大分子结构模型，</w:t>
       </w:r>
       <w:r>
         <w:rPr>
@@ -4406,7 +3413,6 @@
         </w:rPr>
         <w:t>，量子化学模拟，</w:t>
       </w:r>
-      <w:proofErr w:type="spellStart"/>
       <w:r>
         <w:rPr>
           <w:rFonts w:ascii="Times New Roman" w:hAnsi="Times New Roman" w:cs="Times New Roman"/>
@@ -4415,7 +3421,6 @@
         </w:rPr>
         <w:t>ReaxFF</w:t>
       </w:r>
-      <w:proofErr w:type="spellEnd"/>
       <w:r>
         <w:rPr>
           <w:rFonts w:ascii="Times New Roman" w:hAnsi="Times New Roman" w:cs="Times New Roman"/>
@@ -4449,7 +3454,6 @@
           <w:sz w:val="32"/>
           <w:szCs w:val="32"/>
         </w:rPr>
-        <w:lastRenderedPageBreak/>
         <w:t>MACROMLECULAR STRUCTURAL MODEL AND</w:t>
       </w:r>
     </w:p>

</xml_diff>

<commit_message>
2019.03.21 modify No.07 g
</commit_message>
<xml_diff>
--- a/paper/ABSTRACT.docx
+++ b/paper/ABSTRACT.docx
@@ -645,6 +645,7 @@
         </w:rPr>
         <w:t xml:space="preserve">         </w:t>
       </w:r>
+      <w:proofErr w:type="spellStart"/>
       <w:r>
         <w:rPr>
           <w:rFonts w:eastAsia="黑体"/>
@@ -653,7 +654,18 @@
           <w:sz w:val="32"/>
           <w:szCs w:val="32"/>
         </w:rPr>
-        <w:t xml:space="preserve">Macromlecular </w:t>
+        <w:t>Macromlecular</w:t>
+      </w:r>
+      <w:proofErr w:type="spellEnd"/>
+      <w:r>
+        <w:rPr>
+          <w:rFonts w:eastAsia="黑体"/>
+          <w:b/>
+          <w:bCs/>
+          <w:sz w:val="32"/>
+          <w:szCs w:val="32"/>
+        </w:rPr>
+        <w:t xml:space="preserve"> </w:t>
       </w:r>
       <w:r>
         <w:rPr>
@@ -769,6 +781,7 @@
         </w:rPr>
         <w:t xml:space="preserve"> </w:t>
       </w:r>
+      <w:proofErr w:type="spellStart"/>
       <w:r>
         <w:rPr>
           <w:rFonts w:eastAsia="黑体"/>
@@ -780,6 +793,7 @@
         </w:rPr>
         <w:t>Dongqu</w:t>
       </w:r>
+      <w:proofErr w:type="spellEnd"/>
       <w:r>
         <w:rPr>
           <w:rFonts w:eastAsia="黑体" w:hint="eastAsia"/>
@@ -1464,66 +1478,54 @@
       <w:pPr>
         <w:jc w:val="center"/>
         <w:rPr>
-          <w:rFonts w:ascii="Adobe 黑体 Std R" w:eastAsia="Adobe 黑体 Std R" w:hAnsi="Adobe 黑体 Std R"/>
+          <w:rFonts w:ascii="Times New Roman" w:eastAsia="Adobe 黑体 Std R" w:hAnsi="Times New Roman" w:cs="Times New Roman"/>
           <w:b/>
           <w:sz w:val="32"/>
           <w:szCs w:val="32"/>
         </w:rPr>
       </w:pPr>
-      <w:r>
-        <w:rPr>
-          <w:rFonts w:ascii="黑体" w:eastAsia="黑体" w:hAnsi="黑体" w:hint="eastAsia"/>
+      <w:proofErr w:type="gramStart"/>
+      <w:r>
+        <w:rPr>
+          <w:rFonts w:ascii="Times New Roman" w:eastAsia="黑体" w:hAnsi="Times New Roman" w:cs="Times New Roman"/>
+          <w:b/>
           <w:bCs/>
           <w:sz w:val="32"/>
           <w:szCs w:val="32"/>
         </w:rPr>
         <w:lastRenderedPageBreak/>
-        <w:t>东曲2号</w:t>
-      </w:r>
-      <w:r>
-        <w:rPr>
-          <w:rFonts w:ascii="黑体" w:eastAsia="黑体" w:hAnsi="黑体"/>
+        <w:t>东曲</w:t>
+      </w:r>
+      <w:r>
+        <w:rPr>
+          <w:rFonts w:ascii="Times New Roman" w:eastAsia="黑体" w:hAnsi="Times New Roman" w:cs="Times New Roman"/>
+          <w:b/>
           <w:bCs/>
           <w:sz w:val="32"/>
           <w:szCs w:val="32"/>
         </w:rPr>
-        <w:t>煤大分子</w:t>
-      </w:r>
-      <w:r>
-        <w:rPr>
-          <w:rFonts w:ascii="黑体" w:eastAsia="黑体" w:hAnsi="黑体" w:hint="eastAsia"/>
+        <w:t>2</w:t>
+      </w:r>
+      <w:r>
+        <w:rPr>
+          <w:rFonts w:ascii="Times New Roman" w:eastAsia="黑体" w:hAnsi="Times New Roman" w:cs="Times New Roman"/>
+          <w:b/>
           <w:bCs/>
           <w:sz w:val="32"/>
           <w:szCs w:val="32"/>
         </w:rPr>
-        <w:t>结构</w:t>
-      </w:r>
-      <w:r>
-        <w:rPr>
-          <w:rFonts w:ascii="黑体" w:eastAsia="黑体" w:hAnsi="黑体"/>
+        <w:t>号</w:t>
+      </w:r>
+      <w:proofErr w:type="gramEnd"/>
+      <w:r>
+        <w:rPr>
+          <w:rFonts w:ascii="Times New Roman" w:eastAsia="黑体" w:hAnsi="Times New Roman" w:cs="Times New Roman"/>
+          <w:b/>
           <w:bCs/>
           <w:sz w:val="32"/>
           <w:szCs w:val="32"/>
         </w:rPr>
-        <w:t>模型及</w:t>
-      </w:r>
-      <w:r>
-        <w:rPr>
-          <w:rFonts w:ascii="黑体" w:eastAsia="黑体" w:hAnsi="黑体" w:hint="eastAsia"/>
-          <w:bCs/>
-          <w:sz w:val="32"/>
-          <w:szCs w:val="32"/>
-        </w:rPr>
-        <w:t>其</w:t>
-      </w:r>
-      <w:r>
-        <w:rPr>
-          <w:rFonts w:ascii="黑体" w:eastAsia="黑体" w:hAnsi="黑体"/>
-          <w:bCs/>
-          <w:sz w:val="32"/>
-          <w:szCs w:val="32"/>
-        </w:rPr>
-        <w:t>热反应性研究</w:t>
+        <w:t>煤大分子结构模型及其热反应性研究</w:t>
       </w:r>
     </w:p>
     <w:p>
@@ -1633,17 +1635,7 @@
           <w:sz w:val="24"/>
           <w:szCs w:val="24"/>
         </w:rPr>
-        <w:t>充分使用</w:t>
-      </w:r>
-      <w:bookmarkStart w:id="4" w:name="_GoBack"/>
-      <w:bookmarkEnd w:id="4"/>
-      <w:r>
-        <w:rPr>
-          <w:rFonts w:ascii="Times New Roman" w:hAnsi="Times New Roman" w:cs="Times New Roman" w:hint="eastAsia"/>
-          <w:sz w:val="24"/>
-          <w:szCs w:val="24"/>
-        </w:rPr>
-        <w:t>我国的丰富</w:t>
+        <w:t>充分使用我国的丰富</w:t>
       </w:r>
       <w:r>
         <w:rPr>
@@ -1809,7 +1801,16 @@
           <w:sz w:val="24"/>
           <w:szCs w:val="24"/>
         </w:rPr>
-        <w:t>(V</w:t>
+        <w:t>(</w:t>
+      </w:r>
+      <w:proofErr w:type="spellStart"/>
+      <w:r>
+        <w:rPr>
+          <w:rFonts w:ascii="Times New Roman" w:hAnsi="Times New Roman" w:cs="Times New Roman"/>
+          <w:sz w:val="24"/>
+          <w:szCs w:val="24"/>
+        </w:rPr>
+        <w:t>V</w:t>
       </w:r>
       <w:r>
         <w:rPr>
@@ -1820,6 +1821,7 @@
         </w:rPr>
         <w:t>daf</w:t>
       </w:r>
+      <w:proofErr w:type="spellEnd"/>
       <w:r>
         <w:rPr>
           <w:rFonts w:ascii="Times New Roman" w:hAnsi="Times New Roman" w:cs="Times New Roman"/>
@@ -2133,6 +2135,7 @@
         </w:rPr>
         <w:t>、</w:t>
       </w:r>
+      <w:proofErr w:type="spellStart"/>
       <w:r>
         <w:rPr>
           <w:rFonts w:ascii="Times New Roman" w:hAnsi="Times New Roman" w:cs="Times New Roman"/>
@@ -2141,6 +2144,7 @@
         </w:rPr>
         <w:t>gNMR</w:t>
       </w:r>
+      <w:proofErr w:type="spellEnd"/>
       <w:r>
         <w:rPr>
           <w:rFonts w:ascii="Times New Roman" w:hAnsi="Times New Roman" w:cs="Times New Roman"/>
@@ -2197,16 +2201,34 @@
         </w:rPr>
         <w:t>对大分子结构模型进行分子力学与动力学、量子化学模拟，利用基于</w:t>
       </w:r>
-      <w:hyperlink r:id="rId8" w:tooltip="adf:reaxffmodule" w:history="1">
-        <w:r>
-          <w:rPr>
-            <w:rFonts w:ascii="Times New Roman" w:hAnsi="Times New Roman" w:cs="Times New Roman"/>
-            <w:sz w:val="24"/>
-            <w:szCs w:val="24"/>
-          </w:rPr>
-          <w:t>蒙特卡洛模拟</w:t>
-        </w:r>
-      </w:hyperlink>
+      <w:r>
+        <w:fldChar w:fldCharType="begin"/>
+      </w:r>
+      <w:r>
+        <w:instrText xml:space="preserve"> HYPERLINK "http://www.fermitech.com.cn/wik</w:instrText>
+      </w:r>
+      <w:r>
+        <w:instrText xml:space="preserve">i/doku.php?id=adf:reaxffmodule" \o "adf:reaxffmodule" </w:instrText>
+      </w:r>
+      <w:r>
+        <w:fldChar w:fldCharType="separate"/>
+      </w:r>
+      <w:r>
+        <w:rPr>
+          <w:rFonts w:ascii="Times New Roman" w:hAnsi="Times New Roman" w:cs="Times New Roman"/>
+          <w:sz w:val="24"/>
+          <w:szCs w:val="24"/>
+        </w:rPr>
+        <w:t>蒙特卡洛模拟</w:t>
+      </w:r>
+      <w:r>
+        <w:rPr>
+          <w:rFonts w:ascii="Times New Roman" w:hAnsi="Times New Roman" w:cs="Times New Roman"/>
+          <w:sz w:val="24"/>
+          <w:szCs w:val="24"/>
+        </w:rPr>
+        <w:fldChar w:fldCharType="end"/>
+      </w:r>
       <w:r>
         <w:rPr>
           <w:rFonts w:ascii="Times New Roman" w:hAnsi="Times New Roman" w:cs="Times New Roman"/>
@@ -2215,6 +2237,7 @@
         </w:rPr>
         <w:t>的</w:t>
       </w:r>
+      <w:proofErr w:type="spellStart"/>
       <w:r>
         <w:rPr>
           <w:rFonts w:ascii="Times New Roman" w:hAnsi="Times New Roman" w:cs="Times New Roman"/>
@@ -2223,6 +2246,7 @@
         </w:rPr>
         <w:t>ReaxFF</w:t>
       </w:r>
+      <w:proofErr w:type="spellEnd"/>
       <w:r>
         <w:rPr>
           <w:rFonts w:ascii="Times New Roman" w:hAnsi="Times New Roman" w:cs="Times New Roman"/>
@@ -2369,15 +2393,42 @@
           <w:sz w:val="24"/>
           <w:szCs w:val="24"/>
         </w:rPr>
-        <w:t>Zeiss Axioskop 40A</w:t>
-      </w:r>
-      <w:r>
-        <w:rPr>
-          <w:rFonts w:ascii="Times New Roman" w:hAnsi="Times New Roman" w:cs="Times New Roman"/>
-          <w:sz w:val="24"/>
-          <w:szCs w:val="24"/>
-        </w:rPr>
-        <w:t>型显微镜对东曲</w:t>
+        <w:t xml:space="preserve">Zeiss </w:t>
+      </w:r>
+      <w:proofErr w:type="spellStart"/>
+      <w:r>
+        <w:rPr>
+          <w:rFonts w:ascii="Times New Roman" w:hAnsi="Times New Roman" w:cs="Times New Roman"/>
+          <w:sz w:val="24"/>
+          <w:szCs w:val="24"/>
+        </w:rPr>
+        <w:t>Axioskop</w:t>
+      </w:r>
+      <w:proofErr w:type="spellEnd"/>
+      <w:r>
+        <w:rPr>
+          <w:rFonts w:ascii="Times New Roman" w:hAnsi="Times New Roman" w:cs="Times New Roman"/>
+          <w:sz w:val="24"/>
+          <w:szCs w:val="24"/>
+        </w:rPr>
+        <w:t xml:space="preserve"> 40A</w:t>
+      </w:r>
+      <w:r>
+        <w:rPr>
+          <w:rFonts w:ascii="Times New Roman" w:hAnsi="Times New Roman" w:cs="Times New Roman"/>
+          <w:sz w:val="24"/>
+          <w:szCs w:val="24"/>
+        </w:rPr>
+        <w:t>型显微镜</w:t>
+      </w:r>
+      <w:proofErr w:type="gramStart"/>
+      <w:r>
+        <w:rPr>
+          <w:rFonts w:ascii="Times New Roman" w:hAnsi="Times New Roman" w:cs="Times New Roman"/>
+          <w:sz w:val="24"/>
+          <w:szCs w:val="24"/>
+        </w:rPr>
+        <w:t>对东曲</w:t>
       </w:r>
       <w:r>
         <w:rPr>
@@ -2393,15 +2444,52 @@
           <w:sz w:val="24"/>
           <w:szCs w:val="24"/>
         </w:rPr>
-        <w:t>号镜煤的镜质体进行反射率测定，可得</w:t>
-      </w:r>
-      <w:r>
-        <w:rPr>
-          <w:rFonts w:ascii="Times New Roman" w:hAnsi="Times New Roman" w:cs="Times New Roman"/>
-          <w:sz w:val="24"/>
-          <w:szCs w:val="24"/>
-        </w:rPr>
-        <w:t>Romax=1.81%</w:t>
+        <w:t>号</w:t>
+      </w:r>
+      <w:proofErr w:type="gramEnd"/>
+      <w:r>
+        <w:rPr>
+          <w:rFonts w:ascii="Times New Roman" w:hAnsi="Times New Roman" w:cs="Times New Roman"/>
+          <w:sz w:val="24"/>
+          <w:szCs w:val="24"/>
+        </w:rPr>
+        <w:t>镜煤的镜质体进行反射率测定，可得</w:t>
+      </w:r>
+      <w:proofErr w:type="spellStart"/>
+      <w:r>
+        <w:rPr>
+          <w:rFonts w:ascii="Times New Roman" w:hAnsi="Times New Roman" w:cs="Times New Roman"/>
+          <w:sz w:val="24"/>
+          <w:szCs w:val="24"/>
+        </w:rPr>
+        <w:t>R</w:t>
+      </w:r>
+      <w:r>
+        <w:rPr>
+          <w:rFonts w:ascii="Times New Roman" w:hAnsi="Times New Roman" w:cs="Times New Roman"/>
+          <w:sz w:val="24"/>
+          <w:szCs w:val="24"/>
+          <w:vertAlign w:val="superscript"/>
+        </w:rPr>
+        <w:t>o</w:t>
+      </w:r>
+      <w:r>
+        <w:rPr>
+          <w:rFonts w:ascii="Times New Roman" w:hAnsi="Times New Roman" w:cs="Times New Roman"/>
+          <w:sz w:val="24"/>
+          <w:szCs w:val="24"/>
+          <w:vertAlign w:val="subscript"/>
+        </w:rPr>
+        <w:t>max</w:t>
+      </w:r>
+      <w:proofErr w:type="spellEnd"/>
+      <w:r>
+        <w:rPr>
+          <w:rFonts w:ascii="Times New Roman" w:hAnsi="Times New Roman" w:cs="Times New Roman"/>
+          <w:sz w:val="24"/>
+          <w:szCs w:val="24"/>
+        </w:rPr>
+        <w:t>=1.81%</w:t>
       </w:r>
       <w:r>
         <w:rPr>
@@ -3358,8 +3446,7 @@
         <w:spacing w:line="360" w:lineRule="auto"/>
         <w:jc w:val="left"/>
         <w:rPr>
-          <w:rFonts w:ascii="Adobe 黑体 Std R" w:eastAsia="Adobe 黑体 Std R" w:hAnsi="Adobe 黑体 Std R"/>
-          <w:b/>
+          <w:rFonts w:ascii="Times New Roman" w:hAnsi="Times New Roman" w:cs="Times New Roman" w:hint="eastAsia"/>
           <w:sz w:val="24"/>
           <w:szCs w:val="24"/>
         </w:rPr>
@@ -3373,6 +3460,7 @@
         <w:lastRenderedPageBreak/>
         <w:t>关键词：</w:t>
       </w:r>
+      <w:proofErr w:type="gramStart"/>
       <w:r>
         <w:rPr>
           <w:rFonts w:ascii="Times New Roman" w:hAnsi="Times New Roman" w:cs="Times New Roman"/>
@@ -3395,7 +3483,16 @@
           <w:sz w:val="24"/>
           <w:szCs w:val="24"/>
         </w:rPr>
-        <w:t>号镜煤，大分子结构模型，</w:t>
+        <w:t>号</w:t>
+      </w:r>
+      <w:proofErr w:type="gramEnd"/>
+      <w:r>
+        <w:rPr>
+          <w:rFonts w:ascii="Times New Roman" w:hAnsi="Times New Roman" w:cs="Times New Roman"/>
+          <w:sz w:val="24"/>
+          <w:szCs w:val="24"/>
+        </w:rPr>
+        <w:t>镜煤，大分子结构模型，</w:t>
       </w:r>
       <w:r>
         <w:rPr>
@@ -3413,6 +3510,7 @@
         </w:rPr>
         <w:t>，量子化学模拟，</w:t>
       </w:r>
+      <w:proofErr w:type="spellStart"/>
       <w:r>
         <w:rPr>
           <w:rFonts w:ascii="Times New Roman" w:hAnsi="Times New Roman" w:cs="Times New Roman"/>
@@ -3421,6 +3519,7 @@
         </w:rPr>
         <w:t>ReaxFF</w:t>
       </w:r>
+      <w:proofErr w:type="spellEnd"/>
       <w:r>
         <w:rPr>
           <w:rFonts w:ascii="Times New Roman" w:hAnsi="Times New Roman" w:cs="Times New Roman"/>
@@ -3436,6 +3535,38 @@
           <w:szCs w:val="24"/>
         </w:rPr>
         <w:t>TG/MS</w:t>
+      </w:r>
+    </w:p>
+    <w:p>
+      <w:pPr>
+        <w:widowControl/>
+        <w:spacing w:line="360" w:lineRule="auto"/>
+        <w:jc w:val="left"/>
+        <w:rPr>
+          <w:rFonts w:ascii="Adobe 黑体 Std R" w:eastAsia="Adobe 黑体 Std R" w:hAnsi="Adobe 黑体 Std R"/>
+          <w:b/>
+          <w:sz w:val="24"/>
+          <w:szCs w:val="24"/>
+        </w:rPr>
+      </w:pPr>
+    </w:p>
+    <w:p>
+      <w:pPr>
+        <w:widowControl/>
+        <w:jc w:val="left"/>
+        <w:rPr>
+          <w:bCs/>
+          <w:sz w:val="32"/>
+          <w:szCs w:val="32"/>
+        </w:rPr>
+      </w:pPr>
+      <w:r>
+        <w:rPr>
+          <w:bCs/>
+          <w:sz w:val="32"/>
+          <w:szCs w:val="32"/>
+        </w:rPr>
+        <w:br w:type="page"/>
       </w:r>
     </w:p>
     <w:p>
@@ -3448,12 +3579,15 @@
           <w:szCs w:val="32"/>
         </w:rPr>
       </w:pPr>
+      <w:bookmarkStart w:id="4" w:name="_GoBack"/>
+      <w:bookmarkEnd w:id="4"/>
       <w:r>
         <w:rPr>
           <w:bCs/>
           <w:sz w:val="32"/>
           <w:szCs w:val="32"/>
         </w:rPr>
+        <w:lastRenderedPageBreak/>
         <w:t>MACROMLECULAR STRUCTURAL MODEL AND</w:t>
       </w:r>
     </w:p>

</xml_diff>